<commit_message>
add the finished impress.js
</commit_message>
<xml_diff>
--- a/presentation/SPA Workshop Script.docx
+++ b/presentation/SPA Workshop Script.docx
@@ -3,28 +3,69 @@
 <w:document xmlns:wpc="http://schemas.microsoft.com/office/word/2010/wordprocessingCanvas" xmlns:mc="http://schemas.openxmlformats.org/markup-compatibility/2006" xmlns:o="urn:schemas-microsoft-com:office:office" xmlns:r="http://schemas.openxmlformats.org/officeDocument/2006/relationships" xmlns:m="http://schemas.openxmlformats.org/officeDocument/2006/math" xmlns:v="urn:schemas-microsoft-com:vml" xmlns:wp14="http://schemas.microsoft.com/office/word/2010/wordprocessingDrawing" xmlns:wp="http://schemas.openxmlformats.org/drawingml/2006/wordprocessingDrawing" xmlns:w10="urn:schemas-microsoft-com:office:word" xmlns:w="http://schemas.openxmlformats.org/wordprocessingml/2006/main" xmlns:w14="http://schemas.microsoft.com/office/word/2010/wordml" xmlns:wpg="http://schemas.microsoft.com/office/word/2010/wordprocessingGroup" xmlns:wpi="http://schemas.microsoft.com/office/word/2010/wordprocessingInk" xmlns:wne="http://schemas.microsoft.com/office/word/2006/wordml" xmlns:wps="http://schemas.microsoft.com/office/word/2010/wordprocessingShape" mc:Ignorable="w14 wp14">
   <w:body>
     <w:p>
+      <w:pPr>
+        <w:rPr>
+          <w:b/>
+          <w:sz w:val="28"/>
+          <w:szCs w:val="28"/>
+        </w:rPr>
+      </w:pPr>
+      <w:r>
+        <w:rPr>
+          <w:b/>
+          <w:sz w:val="28"/>
+          <w:szCs w:val="28"/>
+        </w:rPr>
+        <w:t>Introduction</w:t>
+      </w:r>
+    </w:p>
+    <w:p>
+      <w:pPr>
+        <w:rPr>
+          <w:i/>
+        </w:rPr>
+      </w:pPr>
+      <w:r>
+        <w:rPr>
+          <w:i/>
+        </w:rPr>
+        <w:t>This is the introduction and uses the first 4 slides. There isn’t any scripted content for this section, as you just expand on the slides.</w:t>
+      </w:r>
+    </w:p>
+    <w:p>
+      <w:pPr>
+        <w:rPr>
+          <w:color w:val="FF0000"/>
+        </w:rPr>
+      </w:pPr>
+      <w:r>
+        <w:rPr>
+          <w:color w:val="FF0000"/>
+        </w:rPr>
+        <w:t xml:space="preserve">[Slides 1,2,3,4 -&gt; Intro </w:t>
+      </w:r>
       <w:proofErr w:type="gramStart"/>
       <w:r>
-        <w:t>SPA Workshop Script.</w:t>
+        <w:rPr>
+          <w:color w:val="FF0000"/>
+        </w:rPr>
+        <w:t>material ]</w:t>
       </w:r>
       <w:proofErr w:type="gramEnd"/>
     </w:p>
     <w:p>
-      <w:r>
-        <w:t>Introduction</w:t>
-      </w:r>
-    </w:p>
-    <w:p>
       <w:pPr>
         <w:rPr>
           <w:b/>
-          <w:sz w:val="24"/>
+          <w:sz w:val="28"/>
+          <w:szCs w:val="28"/>
         </w:rPr>
       </w:pPr>
       <w:r>
         <w:rPr>
           <w:b/>
-          <w:sz w:val="24"/>
+          <w:sz w:val="28"/>
+          <w:szCs w:val="28"/>
         </w:rPr>
         <w:t xml:space="preserve">Comparison of SPA </w:t>
       </w:r>
@@ -32,7 +73,8 @@
       <w:r>
         <w:rPr>
           <w:b/>
-          <w:sz w:val="24"/>
+          <w:sz w:val="28"/>
+          <w:szCs w:val="28"/>
         </w:rPr>
         <w:t>Vs</w:t>
       </w:r>
@@ -40,97 +82,206 @@
       <w:r>
         <w:rPr>
           <w:b/>
-          <w:sz w:val="24"/>
-        </w:rPr>
-        <w:t>. Traditional</w:t>
-      </w:r>
-      <w:r>
+          <w:sz w:val="28"/>
+          <w:szCs w:val="28"/>
+        </w:rPr>
+        <w:t>. Traditional Web Applications</w:t>
+      </w:r>
+    </w:p>
+    <w:p>
+      <w:pPr>
+        <w:rPr>
+          <w:i/>
+        </w:rPr>
+      </w:pPr>
+      <w:r>
+        <w:rPr>
+          <w:i/>
+        </w:rPr>
+        <w:t>This is the framework introduction and uses slides 5 through 17. You should be familiar with the text below which is the information to talk about over these slides. Slide position is mentioned where possible.</w:t>
+      </w:r>
+    </w:p>
+    <w:p>
+      <w:pPr>
+        <w:rPr>
+          <w:color w:val="FF0000"/>
+        </w:rPr>
+      </w:pPr>
+      <w:r>
+        <w:rPr>
+          <w:color w:val="FF0000"/>
+        </w:rPr>
+        <w:t>[Slides 5</w:t>
+      </w:r>
+      <w:proofErr w:type="gramStart"/>
+      <w:r>
+        <w:rPr>
+          <w:color w:val="FF0000"/>
+        </w:rPr>
+        <w:t>,6,7</w:t>
+      </w:r>
+      <w:proofErr w:type="gramEnd"/>
+      <w:r>
+        <w:rPr>
+          <w:color w:val="FF0000"/>
+        </w:rPr>
+        <w:t xml:space="preserve"> -&gt; Variance in composing pages / page layout ]</w:t>
+      </w:r>
+    </w:p>
+    <w:p>
+      <w:r>
+        <w:t>There have been various methods over the years for composing pages. There are very traditional includes, such as in PHP, ASP, etc.</w:t>
+      </w:r>
+    </w:p>
+    <w:p>
+      <w:r>
+        <w:t>In the J2EE world there has been JSTL for includes, and libraries like Tiles for composing pages.</w:t>
+      </w:r>
+    </w:p>
+    <w:p>
+      <w:r>
+        <w:t>Even before all of this, designers and developers were using frames to try and avoid rebuilding the entire page.</w:t>
+      </w:r>
+    </w:p>
+    <w:p>
+      <w:r>
+        <w:t>With an SPA, even when a template engine isn’t used, the entire page is rendered once, and from there only the portions of the page concerned with what is changing are updated. Users spend an increasing amount of time interacting with an application before it has to go back to the server. The blink of the page render is gone and replaced by progress bars or animations.</w:t>
+      </w:r>
+    </w:p>
+    <w:p>
+      <w:r>
+        <w:t xml:space="preserve">Responsibility also changes. The server can now focus on areas like services and security. Server side developers can focus on data storage and service interfaces without knowing anything about the look, feel or even design of the front end. Services can be designed to be a mix of public and private APIs. </w:t>
+      </w:r>
+    </w:p>
+    <w:p>
+      <w:r>
+        <w:t xml:space="preserve">On the front end, the responsibility for page composition is taken on, as well as routing logic and some business logic. It should be noted here that what doesn’t change, is the need to validate all data arriving at the server. Do not calculate the shopping cart total on the front end and then trust the </w:t>
+      </w:r>
+      <w:proofErr w:type="gramStart"/>
+      <w:r>
+        <w:t xml:space="preserve">value </w:t>
+      </w:r>
+      <w:proofErr w:type="gramEnd"/>
+      <w:r>
+        <w:sym w:font="Wingdings" w:char="F04A"/>
+      </w:r>
+      <w:r>
+        <w:t>.</w:t>
+      </w:r>
+    </w:p>
+    <w:p>
+      <w:r>
+        <w:t>For developers, there is much more clarity of role. Work can be more easily divided into roles; with developers work on the server, look &amp; feel, and front end application logic.</w:t>
+      </w:r>
+    </w:p>
+    <w:p>
+      <w:pPr>
         <w:rPr>
           <w:b/>
-          <w:sz w:val="24"/>
-        </w:rPr>
-        <w:t xml:space="preserve"> Web Applications</w:t>
-      </w:r>
-    </w:p>
-    <w:p>
-      <w:r>
-        <w:t>There have been various methods over the years for composing pages. There are very traditional includes, such as in PHP, ASP, etc.</w:t>
-      </w:r>
-    </w:p>
-    <w:p>
-      <w:r>
-        <w:t>In the J2EE world there has been JSTL for includes, and libraries like Tiles for composing pages.</w:t>
-      </w:r>
-    </w:p>
-    <w:p>
-      <w:r>
-        <w:t>Even before all of this, designers and developers were using frames to try and avoid rebuilding the entire page.</w:t>
-      </w:r>
-    </w:p>
-    <w:p>
-      <w:r>
-        <w:t>** Need images / slides to show the page composition techniques.</w:t>
-      </w:r>
-    </w:p>
-    <w:p>
-      <w:r>
-        <w:t>With an SPA, even when a template engine isn’t used, the entire page is rendered once, and from there only the portions of the page concerned with what is changing are updated. Users spend an increasing amount of time interacting with an application before it has to go back to the server. The blink of the page render is gone and replaced by progress bars or animations.</w:t>
-      </w:r>
-    </w:p>
-    <w:p>
-      <w:r>
-        <w:t xml:space="preserve">Responsibility also changes. The server can now focus on areas like services and security. Server side developers can focus on data storage and service interfaces without knowing anything about the look, feel or even design of the front end. Services can be designed to be a mix of public and private APIs. </w:t>
-      </w:r>
-    </w:p>
-    <w:p>
-      <w:r>
-        <w:t xml:space="preserve">On the front end, the responsibility for page composition is taken on, as well as routing logic and some business logic. It should be noted here that what doesn’t change, is the need to validate all data arriving at the server. Do not calculate the shopping cart total on the front end and then trust the </w:t>
+          <w:sz w:val="28"/>
+          <w:szCs w:val="28"/>
+        </w:rPr>
+      </w:pPr>
+      <w:r>
+        <w:rPr>
+          <w:b/>
+          <w:sz w:val="28"/>
+          <w:szCs w:val="28"/>
+        </w:rPr>
+        <w:t>Framework Tour and Comparison</w:t>
+      </w:r>
+    </w:p>
+    <w:p>
+      <w:pPr>
+        <w:rPr>
+          <w:i/>
+        </w:rPr>
+      </w:pPr>
+      <w:r>
+        <w:rPr>
+          <w:i/>
+        </w:rPr>
+        <w:t>Compare the framework</w:t>
+      </w:r>
+      <w:r>
+        <w:rPr>
+          <w:i/>
+        </w:rPr>
+        <w:t>s</w:t>
+      </w:r>
+      <w:r>
+        <w:rPr>
+          <w:i/>
+        </w:rPr>
+        <w:t xml:space="preserve"> based on their usage and features, </w:t>
       </w:r>
       <w:proofErr w:type="gramStart"/>
       <w:r>
-        <w:t xml:space="preserve">value </w:t>
+        <w:rPr>
+          <w:i/>
+        </w:rPr>
+        <w:t>then</w:t>
       </w:r>
       <w:proofErr w:type="gramEnd"/>
       <w:r>
-        <w:sym w:font="Wingdings" w:char="F04A"/>
-      </w:r>
-      <w:r>
-        <w:t>.</w:t>
-      </w:r>
-    </w:p>
-    <w:p>
-      <w:r>
-        <w:t>For developers, there is much more clarity of role. Work can be more easily divided into roles; with developers work on the server, look &amp; feel, and front end application logic.</w:t>
-      </w:r>
-    </w:p>
-    <w:p>
-      <w:r>
-        <w:t>** Image for this would be nice.</w:t>
+        <w:rPr>
+          <w:i/>
+        </w:rPr>
+        <w:t xml:space="preserve"> give a deeper overview of each framework.</w:t>
+      </w:r>
+    </w:p>
+    <w:p>
+      <w:pPr>
+        <w:rPr>
+          <w:color w:val="FF0000"/>
+        </w:rPr>
+      </w:pPr>
+      <w:r>
+        <w:rPr>
+          <w:color w:val="FF0000"/>
+        </w:rPr>
+        <w:t>[Slides 8</w:t>
+      </w:r>
+      <w:proofErr w:type="gramStart"/>
+      <w:r>
+        <w:rPr>
+          <w:color w:val="FF0000"/>
+        </w:rPr>
+        <w:t>,9,10,11</w:t>
+      </w:r>
+      <w:proofErr w:type="gramEnd"/>
+      <w:r>
+        <w:rPr>
+          <w:color w:val="FF0000"/>
+        </w:rPr>
+        <w:t xml:space="preserve"> -&gt; Basics framework comparison]</w:t>
+      </w:r>
+    </w:p>
+    <w:p>
+      <w:r>
+        <w:lastRenderedPageBreak/>
+        <w:t>There are a growing number of frameworks for developing client based applications, whether “SPA” style or not. We’re going to look at a couple of them and talk about their popularity, differences and finish with some warnings about relying too heavily on these frameworks.</w:t>
+      </w:r>
+    </w:p>
+    <w:p>
+      <w:r>
+        <w:t>All of these frameworks work to provide a structured MVC/MV* pattern for building applications. Each usually provides more or less features with the trade being control of implementation and architecture or ease of use in the basic case.</w:t>
       </w:r>
     </w:p>
     <w:p>
       <w:pPr>
         <w:rPr>
           <w:b/>
-          <w:sz w:val="24"/>
-        </w:rPr>
-      </w:pPr>
+        </w:rPr>
+      </w:pPr>
+      <w:r>
+        <w:t xml:space="preserve">Market Share </w:t>
+      </w:r>
       <w:r>
         <w:rPr>
           <w:b/>
-          <w:sz w:val="24"/>
-        </w:rPr>
-        <w:t>Framework Tour and Comparison</w:t>
-      </w:r>
-    </w:p>
-    <w:p>
-      <w:r>
-        <w:t>There are a growing number of frameworks for developing client based applications, whether “SPA” style or not. We’re going to look at a couple of them and talk about their popularity, differences and finish with some warnings about relying too heavily on these frameworks.</w:t>
-      </w:r>
-    </w:p>
-    <w:p>
-      <w:r>
-        <w:t>All of these frameworks work to provide a structured MVC/MV* pattern for building applications. Each usually provides more or less features with the trade being control of implementation and architecture or ease of use in the basic case.</w:t>
+        </w:rPr>
+        <w:t>@TODO</w:t>
       </w:r>
     </w:p>
     <w:p>
@@ -140,1042 +291,194 @@
         </w:rPr>
       </w:pPr>
       <w:r>
+        <w:t xml:space="preserve">Trends and other Info </w:t>
+      </w:r>
+      <w:r>
         <w:rPr>
           <w:b/>
         </w:rPr>
+        <w:t>@TODO</w:t>
+      </w:r>
+    </w:p>
+    <w:p>
+      <w:pPr>
+        <w:rPr>
+          <w:b/>
+        </w:rPr>
+      </w:pPr>
+      <w:r>
+        <w:rPr>
+          <w:b/>
+        </w:rPr>
         <w:t xml:space="preserve">Angular.JS </w:t>
       </w:r>
+      <w:r>
+        <w:rPr>
+          <w:color w:val="FF0000"/>
+        </w:rPr>
+        <w:t>[Slide 12]</w:t>
+      </w:r>
+    </w:p>
+    <w:p>
+      <w:r>
+        <w:t>Angular is a library currently supported by Google. It’s widely popular and based on adding additional markup to your html. By placing markup you give Angular instructions and information about your page.</w:t>
+      </w:r>
+    </w:p>
+    <w:p>
+      <w:r>
+        <w:t xml:space="preserve">Angular is one of the larger frameworks available, because of all the features it provides. It’s Very declarative and inspired by ideas like Silverlight, </w:t>
+      </w:r>
+      <w:r>
+        <w:t>which is</w:t>
+      </w:r>
+      <w:r>
+        <w:t xml:space="preserve"> exemplified by the two way data binding and html markup control. Angular has no dependencies, but wants to stand on its own; so it doesn’t work well with other technologies like JQuery.</w:t>
+      </w:r>
+    </w:p>
+    <w:p>
+      <w:r>
+        <w:t>= Still more to add here =</w:t>
+      </w:r>
+    </w:p>
+    <w:p>
+      <w:pPr>
+        <w:rPr>
+          <w:b/>
+        </w:rPr>
+      </w:pPr>
+      <w:r>
+        <w:rPr>
+          <w:b/>
+        </w:rPr>
+        <w:t>Backbone.JS</w:t>
+      </w:r>
+      <w:r>
+        <w:t xml:space="preserve"> </w:t>
+      </w:r>
+      <w:r>
+        <w:rPr>
+          <w:color w:val="FF0000"/>
+        </w:rPr>
+        <w:t>[Slide 13</w:t>
+      </w:r>
+      <w:r>
+        <w:rPr>
+          <w:color w:val="FF0000"/>
+        </w:rPr>
+        <w:t>]</w:t>
+      </w:r>
+    </w:p>
+    <w:p>
+      <w:r>
+        <w:t>@TODO</w:t>
+      </w:r>
+    </w:p>
+    <w:p>
+      <w:pPr>
+        <w:rPr>
+          <w:b/>
+        </w:rPr>
+      </w:pPr>
+      <w:r>
+        <w:rPr>
+          <w:b/>
+        </w:rPr>
+        <w:t>Ember.JS</w:t>
+      </w:r>
+      <w:r>
+        <w:t xml:space="preserve"> </w:t>
+      </w:r>
+      <w:r>
+        <w:rPr>
+          <w:color w:val="FF0000"/>
+        </w:rPr>
+        <w:t>[Slide 14</w:t>
+      </w:r>
+      <w:r>
+        <w:rPr>
+          <w:color w:val="FF0000"/>
+        </w:rPr>
+        <w:t>]</w:t>
+      </w:r>
+    </w:p>
+    <w:p>
+      <w:r>
+        <w:t>@TODO</w:t>
+      </w:r>
+    </w:p>
+    <w:p>
+      <w:pPr>
+        <w:rPr>
+          <w:b/>
+        </w:rPr>
+      </w:pPr>
+      <w:r>
+        <w:rPr>
+          <w:b/>
+        </w:rPr>
+        <w:t>Knockout.JS</w:t>
+      </w:r>
+      <w:r>
+        <w:t xml:space="preserve"> </w:t>
+      </w:r>
+      <w:r>
+        <w:rPr>
+          <w:color w:val="FF0000"/>
+        </w:rPr>
+        <w:t>[Slide 15</w:t>
+      </w:r>
+      <w:r>
+        <w:rPr>
+          <w:color w:val="FF0000"/>
+        </w:rPr>
+        <w:t>]</w:t>
+      </w:r>
+    </w:p>
+    <w:p>
+      <w:r>
+        <w:t>@TODO</w:t>
+      </w:r>
+    </w:p>
+    <w:p>
+      <w:r>
+        <w:rPr>
+          <w:b/>
+        </w:rPr>
+        <w:t>Data Binding and Conclusion</w:t>
+      </w:r>
+      <w:r>
+        <w:t xml:space="preserve"> </w:t>
+      </w:r>
+      <w:r>
+        <w:rPr>
+          <w:color w:val="FF0000"/>
+        </w:rPr>
+        <w:t>[Slide 16, 17]</w:t>
+      </w:r>
+    </w:p>
+    <w:p>
+      <w:r>
+        <w:t>@TODO</w:t>
+      </w:r>
+    </w:p>
+    <w:p>
+      <w:r>
+        <w:t xml:space="preserve">Session 1. </w:t>
+      </w:r>
+    </w:p>
+    <w:p>
+      <w:r>
+        <w:t>Closing (30 minutes)</w:t>
+      </w:r>
+    </w:p>
+    <w:p>
+      <w:r>
+        <w:t>We’ll take 30 minutes to try and answer form frequently asked questions about SPAs. Hopefully this brief talk will prime attendees for asking questions and talking about the exercises and how they solved them.</w:t>
+      </w:r>
     </w:p>
     <w:p>
       <w:r>
         <w:lastRenderedPageBreak/>
-        <w:t>Angular is a library currently supported by Google. It’s widely popular and based on adding additional markup to your html. By placing markup you give Angular instructions and information about your page.</w:t>
-      </w:r>
-    </w:p>
-    <w:p>
-      <w:r>
-        <w:t>Angular is one of the larger frameworks available, because of all the features it provides. It’s Very declarative and inspired by ideas like Silverlight, are exemplified by the two way data binding and html markup control. Angular has no dependencies, but wants to stand on its own; so it doesn’t work well with other technologies like JQuery.</w:t>
-      </w:r>
-    </w:p>
-    <w:p>
-      <w:r>
-        <w:t>= Still more to add here =</w:t>
-      </w:r>
-    </w:p>
-    <w:p>
-      <w:pPr>
-        <w:rPr>
-          <w:b/>
-        </w:rPr>
-      </w:pPr>
-      <w:r>
-        <w:t xml:space="preserve">Backbone.JS </w:t>
-      </w:r>
-      <w:r>
-        <w:rPr>
-          <w:b/>
-        </w:rPr>
-        <w:t>@TODO</w:t>
-      </w:r>
-    </w:p>
-    <w:p>
-      <w:r>
-        <w:t>Ember.JS @TODO</w:t>
-      </w:r>
-    </w:p>
-    <w:p>
-      <w:r>
-        <w:t>Knockout.JS @TODO</w:t>
-      </w:r>
-      <w:bookmarkStart w:id="0" w:name="_GoBack"/>
-      <w:bookmarkEnd w:id="0"/>
-    </w:p>
-    <w:p>
-      <w:pPr>
-        <w:rPr>
-          <w:b/>
-        </w:rPr>
-      </w:pPr>
-      <w:r>
-        <w:t xml:space="preserve">Market Share </w:t>
-      </w:r>
-      <w:r>
-        <w:rPr>
-          <w:b/>
-        </w:rPr>
-        <w:t>@TODO</w:t>
-      </w:r>
-    </w:p>
-    <w:p>
-      <w:pPr>
-        <w:rPr>
-          <w:b/>
-        </w:rPr>
-      </w:pPr>
-      <w:r>
-        <w:t>Trends and other In</w:t>
-      </w:r>
-      <w:r>
-        <w:t>f</w:t>
-      </w:r>
-      <w:r>
-        <w:t xml:space="preserve">o </w:t>
-      </w:r>
-      <w:r>
-        <w:rPr>
-          <w:b/>
-        </w:rPr>
-        <w:t>@TODO</w:t>
-      </w:r>
-    </w:p>
-    <w:p>
-      <w:r>
-        <w:t>Resources for getting this together:</w:t>
-      </w:r>
-    </w:p>
-    <w:p>
-      <w:hyperlink r:id="rId6" w:history="1">
-        <w:r>
-          <w:rPr>
-            <w:rStyle w:val="Hyperlink"/>
-          </w:rPr>
-          <w:t>http://www.funnyant.com/choosing-javascript-mvc-framework/</w:t>
-        </w:r>
-      </w:hyperlink>
-    </w:p>
-    <w:p>
-      <w:hyperlink r:id="rId7" w:history="1">
-        <w:r>
-          <w:rPr>
-            <w:rStyle w:val="Hyperlink"/>
-          </w:rPr>
-          <w:t>http://dailyjs.com/2013/12/12/javascript-survey-results/</w:t>
-        </w:r>
-      </w:hyperlink>
-    </w:p>
-    <w:p>
-      <w:hyperlink r:id="rId8" w:history="1">
-        <w:r>
-          <w:rPr>
-            <w:rStyle w:val="Hyperlink"/>
-          </w:rPr>
-          <w:t>http://dailyjs.com/files/2013-survey-summary.pdf</w:t>
-        </w:r>
-      </w:hyperlink>
-    </w:p>
-    <w:p>
-      <w:r>
-        <w:t>Stack overflow keyword counts?</w:t>
-      </w:r>
-    </w:p>
-    <w:p/>
-    <w:p>
-      <w:r>
-        <w:br w:type="page"/>
-      </w:r>
-    </w:p>
-    <w:p>
-      <w:proofErr w:type="gramStart"/>
-      <w:r>
-        <w:lastRenderedPageBreak/>
-        <w:t>Session 1.</w:t>
-      </w:r>
-      <w:proofErr w:type="gramEnd"/>
-      <w:r>
-        <w:t xml:space="preserve"> (1 hour)</w:t>
-      </w:r>
-    </w:p>
-    <w:p>
-      <w:proofErr w:type="gramStart"/>
-      <w:r>
-        <w:t>Using Backbone to structure code.</w:t>
-      </w:r>
-      <w:proofErr w:type="gramEnd"/>
-    </w:p>
-    <w:p>
-      <w:proofErr w:type="gramStart"/>
-      <w:r>
-        <w:t>Will show creation of a basic Model, Collection, and Views.</w:t>
-      </w:r>
-      <w:proofErr w:type="gramEnd"/>
-      <w:r>
-        <w:t xml:space="preserve"> This portion takes a lot from the JS </w:t>
-      </w:r>
-      <w:proofErr w:type="spellStart"/>
-      <w:r>
-        <w:t>Meetup</w:t>
-      </w:r>
-      <w:proofErr w:type="spellEnd"/>
-      <w:r>
-        <w:t xml:space="preserve"> presentation.</w:t>
-      </w:r>
-    </w:p>
-    <w:p>
-      <w:pPr>
-        <w:rPr>
-          <w:b/>
-        </w:rPr>
-      </w:pPr>
-      <w:r>
-        <w:t xml:space="preserve">** Get code more ‘presentable’ then showing in </w:t>
-      </w:r>
-      <w:proofErr w:type="gramStart"/>
-      <w:r>
-        <w:t>IDE.</w:t>
-      </w:r>
-      <w:proofErr w:type="gramEnd"/>
-      <w:r>
-        <w:t xml:space="preserve"> </w:t>
-      </w:r>
-      <w:r>
-        <w:rPr>
-          <w:b/>
-        </w:rPr>
-        <w:t>@TODO</w:t>
-      </w:r>
-    </w:p>
-    <w:p>
-      <w:r>
-        <w:t>Lecture Outline:</w:t>
-      </w:r>
-    </w:p>
-    <w:p>
-      <w:pPr>
-        <w:pStyle w:val="ListParagraph"/>
-        <w:numPr>
-          <w:ilvl w:val="0"/>
-          <w:numId w:val="1"/>
-        </w:numPr>
-      </w:pPr>
-      <w:r>
-        <w:t>Backbone Idea (Uses _.extend)</w:t>
-      </w:r>
-    </w:p>
-    <w:p>
-      <w:pPr>
-        <w:pStyle w:val="ListParagraph"/>
-        <w:numPr>
-          <w:ilvl w:val="0"/>
-          <w:numId w:val="1"/>
-        </w:numPr>
-      </w:pPr>
-      <w:r>
-        <w:t>Models</w:t>
-      </w:r>
-    </w:p>
-    <w:p>
-      <w:pPr>
-        <w:pStyle w:val="ListParagraph"/>
-        <w:numPr>
-          <w:ilvl w:val="0"/>
-          <w:numId w:val="1"/>
-        </w:numPr>
-      </w:pPr>
-      <w:r>
-        <w:t>Collections of Models.</w:t>
-      </w:r>
-    </w:p>
-    <w:p>
-      <w:pPr>
-        <w:pStyle w:val="ListParagraph"/>
-        <w:numPr>
-          <w:ilvl w:val="0"/>
-          <w:numId w:val="1"/>
-        </w:numPr>
-      </w:pPr>
-      <w:r>
-        <w:t>View of single Model.</w:t>
-      </w:r>
-    </w:p>
-    <w:p>
-      <w:pPr>
-        <w:pStyle w:val="ListParagraph"/>
-        <w:numPr>
-          <w:ilvl w:val="0"/>
-          <w:numId w:val="1"/>
-        </w:numPr>
-      </w:pPr>
-      <w:r>
-        <w:t>Collection View.</w:t>
-      </w:r>
-    </w:p>
-    <w:p>
-      <w:r>
-        <w:t>Exercise Outline:</w:t>
-      </w:r>
-    </w:p>
-    <w:p>
-      <w:pPr>
-        <w:pStyle w:val="ListParagraph"/>
-        <w:numPr>
-          <w:ilvl w:val="0"/>
-          <w:numId w:val="2"/>
-        </w:numPr>
-      </w:pPr>
-      <w:r>
-        <w:t>Attendees will create the mode, collection and views for a new module in the application.</w:t>
-      </w:r>
-    </w:p>
-    <w:p>
-      <w:pPr>
-        <w:pStyle w:val="ListParagraph"/>
-        <w:numPr>
-          <w:ilvl w:val="0"/>
-          <w:numId w:val="2"/>
-        </w:numPr>
-      </w:pPr>
-      <w:r>
-        <w:t>Attendees will be provided with the starting code and the solution will be available.</w:t>
-      </w:r>
-    </w:p>
-    <w:p>
-      <w:pPr>
-        <w:pStyle w:val="ListParagraph"/>
-        <w:numPr>
-          <w:ilvl w:val="0"/>
-          <w:numId w:val="2"/>
-        </w:numPr>
-      </w:pPr>
-      <w:r>
-        <w:t>The requirements will be Maven, Java, and Tomcat.</w:t>
-      </w:r>
-    </w:p>
-    <w:p>
-      <w:pPr>
-        <w:pStyle w:val="ListParagraph"/>
-        <w:numPr>
-          <w:ilvl w:val="0"/>
-          <w:numId w:val="2"/>
-        </w:numPr>
-      </w:pPr>
-      <w:r>
-        <w:t xml:space="preserve">Everything will be hosted on </w:t>
-      </w:r>
-      <w:proofErr w:type="spellStart"/>
-      <w:r>
-        <w:t>GitHub</w:t>
-      </w:r>
-      <w:proofErr w:type="spellEnd"/>
-      <w:r>
-        <w:t>, including the solutions.</w:t>
-      </w:r>
-    </w:p>
-    <w:p>
-      <w:pPr>
-        <w:pStyle w:val="ListParagraph"/>
-        <w:numPr>
-          <w:ilvl w:val="0"/>
-          <w:numId w:val="2"/>
-        </w:numPr>
-        <w:rPr>
-          <w:b/>
-          <w:i/>
-        </w:rPr>
-      </w:pPr>
-      <w:r>
-        <w:rPr>
-          <w:b/>
-          <w:i/>
-        </w:rPr>
-        <w:t>We should allow attendees to arrive early if they would like help setting up their development environment, or we will provide computers that are set up?</w:t>
-      </w:r>
-    </w:p>
-    <w:p>
-      <w:r>
-        <w:t>Demo Outline:</w:t>
-      </w:r>
-    </w:p>
-    <w:p>
-      <w:pPr>
-        <w:pStyle w:val="ListParagraph"/>
-        <w:numPr>
-          <w:ilvl w:val="0"/>
-          <w:numId w:val="3"/>
-        </w:numPr>
-      </w:pPr>
-      <w:r>
-        <w:t>Backbone Collection of Collections</w:t>
-      </w:r>
-    </w:p>
-    <w:p>
-      <w:pPr>
-        <w:pStyle w:val="ListParagraph"/>
-        <w:numPr>
-          <w:ilvl w:val="0"/>
-          <w:numId w:val="3"/>
-        </w:numPr>
-      </w:pPr>
-      <w:r>
-        <w:t>Using a sub-view to manage views.</w:t>
-      </w:r>
-    </w:p>
-    <w:p>
-      <w:pPr>
-        <w:pStyle w:val="ListParagraph"/>
-        <w:numPr>
-          <w:ilvl w:val="0"/>
-          <w:numId w:val="3"/>
-        </w:numPr>
-      </w:pPr>
-      <w:r>
-        <w:t>Time allowing, using Events between views.</w:t>
-      </w:r>
-    </w:p>
-    <w:p>
-      <w:r>
-        <w:t>Q&amp;A</w:t>
-      </w:r>
-    </w:p>
-    <w:p>
-      <w:pPr>
-        <w:pStyle w:val="ListParagraph"/>
-        <w:numPr>
-          <w:ilvl w:val="0"/>
-          <w:numId w:val="4"/>
-        </w:numPr>
-      </w:pPr>
-      <w:r>
-        <w:t>Attendees can ask questions, make suggestions, etc. Any question that is large or will be covered later will be written on the whiteboard and held until later or the end where a larger Q&amp;A time is available.</w:t>
-      </w:r>
-    </w:p>
-    <w:p>
-      <w:r>
-        <w:t>This section</w:t>
-      </w:r>
-      <w:r>
-        <w:t xml:space="preserve"> is designed to be easy for the attendees to complete the exercise; with the hope that they finish it quickly and we can spend time on Events and answering questions. An early success should help attendees become involved, and seeing events (wiring) come into place should keep them interested.</w:t>
-      </w:r>
-    </w:p>
-    <w:p>
-      <w:r>
-        <w:br w:type="page"/>
-      </w:r>
-    </w:p>
-    <w:p>
-      <w:proofErr w:type="gramStart"/>
-      <w:r>
-        <w:lastRenderedPageBreak/>
-        <w:t>Session 2.</w:t>
-      </w:r>
-      <w:proofErr w:type="gramEnd"/>
-      <w:r>
-        <w:t xml:space="preserve"> (1 hour)</w:t>
-      </w:r>
-    </w:p>
-    <w:p>
-      <w:proofErr w:type="gramStart"/>
-      <w:r>
-        <w:t>Modular Development and Routing.</w:t>
-      </w:r>
-      <w:proofErr w:type="gramEnd"/>
-    </w:p>
-    <w:p>
-      <w:r>
-        <w:t xml:space="preserve">Will show how to organize code into modules and manage scope. </w:t>
-      </w:r>
-      <w:proofErr w:type="gramStart"/>
-      <w:r>
-        <w:t>Will also show how to use Routing in Backbone.</w:t>
-      </w:r>
-      <w:proofErr w:type="gramEnd"/>
-    </w:p>
-    <w:p>
-      <w:pPr>
-        <w:rPr>
-          <w:b/>
-        </w:rPr>
-      </w:pPr>
-      <w:r>
-        <w:t xml:space="preserve">** Get code more presentable than showing in IDE. </w:t>
-      </w:r>
-      <w:r>
-        <w:rPr>
-          <w:b/>
-        </w:rPr>
-        <w:t>@TODO</w:t>
-      </w:r>
-    </w:p>
-    <w:p>
-      <w:r>
-        <w:t>Lecture outline:</w:t>
-      </w:r>
-    </w:p>
-    <w:p>
-      <w:pPr>
-        <w:pStyle w:val="ListParagraph"/>
-        <w:numPr>
-          <w:ilvl w:val="0"/>
-          <w:numId w:val="5"/>
-        </w:numPr>
-      </w:pPr>
-      <w:r>
-        <w:t>Organizing code into modules.</w:t>
-      </w:r>
-    </w:p>
-    <w:p>
-      <w:pPr>
-        <w:pStyle w:val="ListParagraph"/>
-        <w:numPr>
-          <w:ilvl w:val="0"/>
-          <w:numId w:val="5"/>
-        </w:numPr>
-      </w:pPr>
-      <w:r>
-        <w:t>Using Modules to manage variable scope.</w:t>
-      </w:r>
-    </w:p>
-    <w:p>
-      <w:pPr>
-        <w:pStyle w:val="ListParagraph"/>
-        <w:numPr>
-          <w:ilvl w:val="0"/>
-          <w:numId w:val="5"/>
-        </w:numPr>
-      </w:pPr>
-      <w:r>
-        <w:t>Using Routes in Backbone to manage application logic.</w:t>
-      </w:r>
-    </w:p>
-    <w:p>
-      <w:r>
-        <w:t>Exercise outline:</w:t>
-      </w:r>
-    </w:p>
-    <w:p>
-      <w:pPr>
-        <w:pStyle w:val="ListParagraph"/>
-        <w:numPr>
-          <w:ilvl w:val="0"/>
-          <w:numId w:val="6"/>
-        </w:numPr>
-      </w:pPr>
-      <w:r>
-        <w:t>Users will move their previously written code into a module and include it in the main application.</w:t>
-      </w:r>
-    </w:p>
-    <w:p>
-      <w:pPr>
-        <w:pStyle w:val="ListParagraph"/>
-        <w:numPr>
-          <w:ilvl w:val="0"/>
-          <w:numId w:val="6"/>
-        </w:numPr>
-      </w:pPr>
-      <w:r>
-        <w:t>Users will add an additional route to show their new functionality within the application.</w:t>
-      </w:r>
-    </w:p>
-    <w:p>
-      <w:pPr>
-        <w:pStyle w:val="ListParagraph"/>
-        <w:numPr>
-          <w:ilvl w:val="0"/>
-          <w:numId w:val="6"/>
-        </w:numPr>
-      </w:pPr>
-      <w:r>
-        <w:t>Attendees will be provided with the starting code and the solution will be available.</w:t>
-      </w:r>
-    </w:p>
-    <w:p>
-      <w:pPr>
-        <w:pStyle w:val="ListParagraph"/>
-        <w:numPr>
-          <w:ilvl w:val="0"/>
-          <w:numId w:val="6"/>
-        </w:numPr>
-      </w:pPr>
-      <w:r>
-        <w:t>The requirements will be Maven, Java, and Tomcat.</w:t>
-      </w:r>
-    </w:p>
-    <w:p>
-      <w:pPr>
-        <w:pStyle w:val="ListParagraph"/>
-        <w:numPr>
-          <w:ilvl w:val="0"/>
-          <w:numId w:val="6"/>
-        </w:numPr>
-      </w:pPr>
-      <w:r>
-        <w:t xml:space="preserve">Everything will be hosted on </w:t>
-      </w:r>
-      <w:proofErr w:type="spellStart"/>
-      <w:r>
-        <w:t>GitHub</w:t>
-      </w:r>
-      <w:proofErr w:type="spellEnd"/>
-      <w:r>
-        <w:t>, including the solutions.</w:t>
-      </w:r>
-    </w:p>
-    <w:p>
-      <w:pPr>
-        <w:pStyle w:val="ListParagraph"/>
-        <w:numPr>
-          <w:ilvl w:val="0"/>
-          <w:numId w:val="6"/>
-        </w:numPr>
-        <w:rPr>
-          <w:b/>
-          <w:i/>
-        </w:rPr>
-      </w:pPr>
-      <w:r>
-        <w:rPr>
-          <w:b/>
-          <w:i/>
-        </w:rPr>
-        <w:t>We should allow attendees to arrive early if they would like help setting up their development environment, or we will provide computers that are set up?</w:t>
-      </w:r>
-    </w:p>
-    <w:p>
-      <w:r>
-        <w:t>Demo outline:</w:t>
-      </w:r>
-    </w:p>
-    <w:p>
-      <w:pPr>
-        <w:pStyle w:val="ListParagraph"/>
-        <w:numPr>
-          <w:ilvl w:val="0"/>
-          <w:numId w:val="7"/>
-        </w:numPr>
-      </w:pPr>
-      <w:r>
-        <w:t>Handling the back button and other routing techniques.</w:t>
-      </w:r>
-    </w:p>
-    <w:p>
-      <w:r>
-        <w:t>Q&amp;A:</w:t>
-      </w:r>
-    </w:p>
-    <w:p>
-      <w:pPr>
-        <w:pStyle w:val="ListParagraph"/>
-        <w:numPr>
-          <w:ilvl w:val="0"/>
-          <w:numId w:val="9"/>
-        </w:numPr>
-      </w:pPr>
-      <w:r>
-        <w:t>Attendees can ask questions, make suggestions, etc. Any question that is large or will be covered later will be written on the whiteboard and held until later or the end where a larger Q&amp;A time is available.</w:t>
-      </w:r>
-    </w:p>
-    <w:p>
-      <w:r>
-        <w:br w:type="page"/>
-      </w:r>
-    </w:p>
-    <w:p>
-      <w:proofErr w:type="gramStart"/>
-      <w:r>
-        <w:lastRenderedPageBreak/>
-        <w:t>Session 3.</w:t>
-      </w:r>
-      <w:proofErr w:type="gramEnd"/>
-      <w:r>
-        <w:t xml:space="preserve"> (1 hour)</w:t>
-      </w:r>
-    </w:p>
-    <w:p>
-      <w:r>
-        <w:t>Interfacing to various back ends.</w:t>
-      </w:r>
-    </w:p>
-    <w:p>
-      <w:r>
-        <w:t xml:space="preserve">Will show and talk about writing </w:t>
-      </w:r>
-      <w:proofErr w:type="spellStart"/>
-      <w:r>
-        <w:t>RESTful</w:t>
-      </w:r>
-      <w:proofErr w:type="spellEnd"/>
-      <w:r>
-        <w:t xml:space="preserve"> services and reusing older services. A brief explanation of JSON and the techniques required for managing non-blocking IO.</w:t>
-      </w:r>
-    </w:p>
-    <w:p>
-      <w:r>
-        <w:t>Lecture outline:</w:t>
-      </w:r>
-    </w:p>
-    <w:p>
-      <w:pPr>
-        <w:pStyle w:val="ListParagraph"/>
-        <w:numPr>
-          <w:ilvl w:val="0"/>
-          <w:numId w:val="10"/>
-        </w:numPr>
-      </w:pPr>
-      <w:proofErr w:type="spellStart"/>
-      <w:r>
-        <w:t>RESTful</w:t>
-      </w:r>
-      <w:proofErr w:type="spellEnd"/>
-      <w:r>
-        <w:t xml:space="preserve"> basics, managing CRUD (create, read, update, delete)</w:t>
-      </w:r>
-    </w:p>
-    <w:p>
-      <w:pPr>
-        <w:pStyle w:val="ListParagraph"/>
-        <w:numPr>
-          <w:ilvl w:val="0"/>
-          <w:numId w:val="10"/>
-        </w:numPr>
-      </w:pPr>
-      <w:r>
-        <w:t xml:space="preserve">How </w:t>
-      </w:r>
-      <w:proofErr w:type="spellStart"/>
-      <w:proofErr w:type="gramStart"/>
-      <w:r>
-        <w:t>RESTful</w:t>
-      </w:r>
-      <w:proofErr w:type="spellEnd"/>
-      <w:proofErr w:type="gramEnd"/>
-      <w:r>
-        <w:t xml:space="preserve"> services interface with Backbone / JQuery.</w:t>
-      </w:r>
-    </w:p>
-    <w:p>
-      <w:pPr>
-        <w:pStyle w:val="ListParagraph"/>
-        <w:numPr>
-          <w:ilvl w:val="0"/>
-          <w:numId w:val="10"/>
-        </w:numPr>
-      </w:pPr>
-      <w:r>
-        <w:t>Managing JSON.</w:t>
-      </w:r>
-    </w:p>
-    <w:p>
-      <w:pPr>
-        <w:pStyle w:val="ListParagraph"/>
-        <w:numPr>
-          <w:ilvl w:val="0"/>
-          <w:numId w:val="10"/>
-        </w:numPr>
-      </w:pPr>
-      <w:r>
-        <w:t>Using old services and frameworks.</w:t>
-      </w:r>
-    </w:p>
-    <w:p>
-      <w:pPr>
-        <w:pStyle w:val="ListParagraph"/>
-        <w:numPr>
-          <w:ilvl w:val="0"/>
-          <w:numId w:val="10"/>
-        </w:numPr>
-      </w:pPr>
-      <w:r>
-        <w:t>Interfacing with a legacy application by adding a restful interface.</w:t>
-      </w:r>
-    </w:p>
-    <w:p>
-      <w:r>
-        <w:t>Exercise outline:</w:t>
-      </w:r>
-    </w:p>
-    <w:p>
-      <w:pPr>
-        <w:pStyle w:val="ListParagraph"/>
-        <w:numPr>
-          <w:ilvl w:val="0"/>
-          <w:numId w:val="11"/>
-        </w:numPr>
-      </w:pPr>
-      <w:r>
-        <w:t>Attendees will create a REST service and inject the existing service layer.</w:t>
-      </w:r>
-    </w:p>
-    <w:p>
-      <w:pPr>
-        <w:pStyle w:val="ListParagraph"/>
-        <w:numPr>
-          <w:ilvl w:val="0"/>
-          <w:numId w:val="11"/>
-        </w:numPr>
-      </w:pPr>
-      <w:r>
-        <w:t>Attendees will wire the new REST service to their application.</w:t>
-      </w:r>
-    </w:p>
-    <w:p>
-      <w:r>
-        <w:t>Demo outline:</w:t>
-      </w:r>
-    </w:p>
-    <w:p>
-      <w:pPr>
-        <w:pStyle w:val="ListParagraph"/>
-        <w:numPr>
-          <w:ilvl w:val="0"/>
-          <w:numId w:val="12"/>
-        </w:numPr>
-      </w:pPr>
-      <w:r>
-        <w:t>Reusing an existing SOAP service.</w:t>
-      </w:r>
-    </w:p>
-    <w:p>
-      <w:r>
-        <w:t>Q&amp;A:</w:t>
-      </w:r>
-    </w:p>
-    <w:p>
-      <w:pPr>
-        <w:pStyle w:val="ListParagraph"/>
-        <w:numPr>
-          <w:ilvl w:val="0"/>
-          <w:numId w:val="13"/>
-        </w:numPr>
-      </w:pPr>
-      <w:r>
-        <w:t>Attendees can ask questions, make suggestions, etc. Any question that is large or will be covered later will be written on the whiteboard and held until later or the end where a larger Q&amp;A time is available.</w:t>
-      </w:r>
-    </w:p>
-    <w:p>
-      <w:r>
-        <w:br w:type="page"/>
-      </w:r>
-    </w:p>
-    <w:p>
-      <w:proofErr w:type="gramStart"/>
-      <w:r>
-        <w:lastRenderedPageBreak/>
-        <w:t>Session 4.</w:t>
-      </w:r>
-      <w:proofErr w:type="gramEnd"/>
-      <w:r>
-        <w:t xml:space="preserve"> (1 hour)</w:t>
-      </w:r>
-    </w:p>
-    <w:p>
-      <w:proofErr w:type="gramStart"/>
-      <w:r>
-        <w:t>Developing in Backbone.</w:t>
-      </w:r>
-      <w:proofErr w:type="gramEnd"/>
-    </w:p>
-    <w:p>
-      <w:proofErr w:type="gramStart"/>
-      <w:r>
-        <w:t>Will start to cover some more advanced Backbone techniques like Validation and Testing which are needed for real world development.</w:t>
-      </w:r>
-      <w:proofErr w:type="gramEnd"/>
-    </w:p>
-    <w:p>
-      <w:r>
-        <w:t>Lecture outline:</w:t>
-      </w:r>
-    </w:p>
-    <w:p>
-      <w:pPr>
-        <w:pStyle w:val="ListParagraph"/>
-        <w:numPr>
-          <w:ilvl w:val="0"/>
-          <w:numId w:val="14"/>
-        </w:numPr>
-      </w:pPr>
-      <w:r>
-        <w:t>Validation in Backbone.</w:t>
-      </w:r>
-    </w:p>
-    <w:p>
-      <w:pPr>
-        <w:pStyle w:val="ListParagraph"/>
-        <w:numPr>
-          <w:ilvl w:val="0"/>
-          <w:numId w:val="14"/>
-        </w:numPr>
-      </w:pPr>
-      <w:r>
-        <w:t xml:space="preserve">Testing in </w:t>
-      </w:r>
-      <w:proofErr w:type="spellStart"/>
-      <w:r>
-        <w:t>Javascript</w:t>
-      </w:r>
-      <w:proofErr w:type="spellEnd"/>
-      <w:r>
-        <w:t>. (</w:t>
-      </w:r>
-      <w:proofErr w:type="spellStart"/>
-      <w:r>
-        <w:t>QUnit</w:t>
-      </w:r>
-      <w:proofErr w:type="spellEnd"/>
-      <w:r>
-        <w:t>)</w:t>
-      </w:r>
-    </w:p>
-    <w:p>
-      <w:r>
-        <w:t>Exercise outline:</w:t>
-      </w:r>
-    </w:p>
-    <w:p>
-      <w:pPr>
-        <w:pStyle w:val="ListParagraph"/>
-        <w:numPr>
-          <w:ilvl w:val="0"/>
-          <w:numId w:val="15"/>
-        </w:numPr>
-      </w:pPr>
-      <w:r>
-        <w:t>Attendees will add validation to their module’s Model objects.</w:t>
-      </w:r>
-    </w:p>
-    <w:p>
-      <w:pPr>
-        <w:pStyle w:val="ListParagraph"/>
-        <w:numPr>
-          <w:ilvl w:val="0"/>
-          <w:numId w:val="15"/>
-        </w:numPr>
-      </w:pPr>
-      <w:r>
-        <w:t>Attendees will add tests to their models.</w:t>
-      </w:r>
-    </w:p>
-    <w:p>
-      <w:r>
-        <w:t>Demo outline:</w:t>
-      </w:r>
-    </w:p>
-    <w:p>
-      <w:pPr>
-        <w:pStyle w:val="ListParagraph"/>
-        <w:numPr>
-          <w:ilvl w:val="0"/>
-          <w:numId w:val="16"/>
-        </w:numPr>
-      </w:pPr>
-      <w:r>
-        <w:t xml:space="preserve">Demo using </w:t>
-      </w:r>
-      <w:proofErr w:type="gramStart"/>
-      <w:r>
-        <w:t>Mocking</w:t>
-      </w:r>
-      <w:proofErr w:type="gramEnd"/>
-      <w:r>
-        <w:t xml:space="preserve"> to help with development and testing.</w:t>
-      </w:r>
-    </w:p>
-    <w:p>
-      <w:pPr>
-        <w:pStyle w:val="ListParagraph"/>
-        <w:numPr>
-          <w:ilvl w:val="0"/>
-          <w:numId w:val="16"/>
-        </w:numPr>
-      </w:pPr>
-      <w:r>
-        <w:t>Automated testing with Grunt/Phantom.js</w:t>
-      </w:r>
-    </w:p>
-    <w:p>
-      <w:r>
-        <w:t>Q&amp;A:</w:t>
-      </w:r>
-    </w:p>
-    <w:p>
-      <w:pPr>
-        <w:pStyle w:val="ListParagraph"/>
-        <w:numPr>
-          <w:ilvl w:val="0"/>
-          <w:numId w:val="17"/>
-        </w:numPr>
-      </w:pPr>
-      <w:r>
-        <w:t>Attendees can ask questions, make suggestions, etc. Any question that is large or will be covered later will be written on the whiteboard and held until later or the end where a larger Q&amp;A time is available.</w:t>
-      </w:r>
-    </w:p>
-    <w:p>
-      <w:r>
-        <w:br w:type="page"/>
-      </w:r>
-    </w:p>
-    <w:p>
-      <w:r>
-        <w:lastRenderedPageBreak/>
-        <w:t>Advanced Topics Presentation (15 minutes)</w:t>
-      </w:r>
-    </w:p>
-    <w:p>
-      <w:pPr>
-        <w:rPr>
-          <w:i/>
-        </w:rPr>
-      </w:pPr>
-      <w:r>
-        <w:t xml:space="preserve">At the end before closing, we’ll cover some things we didn’t really have time for but that attendees will be concerned about. If everything moved quickly, security can be done as a final exercise where we show it and then work with attendees to add it to their application. </w:t>
-      </w:r>
-      <w:r>
-        <w:rPr>
-          <w:i/>
-        </w:rPr>
-        <w:t>This means that a solution</w:t>
-      </w:r>
-      <w:r>
-        <w:rPr>
-          <w:i/>
-        </w:rPr>
-        <w:t xml:space="preserve"> with security has to be ready.</w:t>
-      </w:r>
-    </w:p>
-    <w:p>
-      <w:r>
-        <w:t>Presentation outline:</w:t>
-      </w:r>
-    </w:p>
-    <w:p>
-      <w:pPr>
-        <w:pStyle w:val="ListParagraph"/>
-        <w:numPr>
-          <w:ilvl w:val="0"/>
-          <w:numId w:val="18"/>
-        </w:numPr>
-      </w:pPr>
-      <w:r>
-        <w:t>Will show how to secure the application and services. (Security)</w:t>
-      </w:r>
-    </w:p>
-    <w:p>
-      <w:pPr>
-        <w:pStyle w:val="ListParagraph"/>
-        <w:numPr>
-          <w:ilvl w:val="0"/>
-          <w:numId w:val="18"/>
-        </w:numPr>
-      </w:pPr>
-      <w:r>
-        <w:t>Will show the application on a tablet</w:t>
-      </w:r>
-      <w:r>
-        <w:t>, to demo how the pick list could be used in a warehouse.</w:t>
-      </w:r>
-    </w:p>
-    <w:p/>
-    <w:p>
-      <w:r>
-        <w:t>Closing (30 minutes)</w:t>
-      </w:r>
-    </w:p>
-    <w:p>
-      <w:r>
-        <w:t>We’ll take 30 minutes to try and answer form frequently asked questions about SPAs. Hopefully this brief talk will prime attendees for asking questions and talking about the exercises and how they solved them.</w:t>
-      </w:r>
-    </w:p>
-    <w:p>
-      <w:r>
         <w:t>FAQ entries:</w:t>
       </w:r>
     </w:p>
@@ -1230,6 +533,151 @@
         </w:rPr>
         <w:t>handout?</w:t>
       </w:r>
+    </w:p>
+    <w:p/>
+    <w:p>
+      <w:pPr>
+        <w:rPr>
+          <w:b/>
+        </w:rPr>
+      </w:pPr>
+      <w:r>
+        <w:rPr>
+          <w:b/>
+        </w:rPr>
+        <w:t>Narrative:</w:t>
+      </w:r>
+    </w:p>
+    <w:p>
+      <w:r>
+        <w:t>You</w:t>
+      </w:r>
+      <w:r>
+        <w:t>r</w:t>
+      </w:r>
+      <w:r>
+        <w:t xml:space="preserve"> boss wants to quickly deploy a restaurant reservation system to take advantage of a new public rest </w:t>
+      </w:r>
+      <w:proofErr w:type="spellStart"/>
+      <w:proofErr w:type="gramStart"/>
+      <w:r>
+        <w:t>api</w:t>
+      </w:r>
+      <w:proofErr w:type="spellEnd"/>
+      <w:proofErr w:type="gramEnd"/>
+      <w:r>
+        <w:t xml:space="preserve"> created by the chamber of commerce. It </w:t>
+      </w:r>
+      <w:r>
+        <w:t xml:space="preserve">allows anyone </w:t>
+      </w:r>
+      <w:proofErr w:type="gramStart"/>
+      <w:r>
+        <w:t xml:space="preserve">to </w:t>
+      </w:r>
+      <w:r>
+        <w:t xml:space="preserve"> get</w:t>
+      </w:r>
+      <w:proofErr w:type="gramEnd"/>
+      <w:r>
+        <w:t xml:space="preserve"> information about restaurants and make reservations. The chamber of commerce plans to expand this </w:t>
+      </w:r>
+      <w:r>
+        <w:t xml:space="preserve">service </w:t>
+      </w:r>
+      <w:r>
+        <w:t>in the future, so he wants to get in on the ground floor.</w:t>
+      </w:r>
+    </w:p>
+    <w:p>
+      <w:r>
+        <w:t>Since your boss wants this application quickly, so he has already had the web designer draw up a mockup for you to use in building the application.</w:t>
+      </w:r>
+    </w:p>
+    <w:p>
+      <w:r>
+        <w:t>Since you’ve been hearing about building SPAs and learning about Backbone; you’ve decided to use Backbone to build the application.</w:t>
+      </w:r>
+    </w:p>
+    <w:p>
+      <w:r>
+        <w:t>Session 1:</w:t>
+      </w:r>
+    </w:p>
+    <w:p>
+      <w:r>
+        <w:t>Explain that the fetch is asynchronous.</w:t>
+      </w:r>
+    </w:p>
+    <w:p>
+      <w:r>
+        <w:t xml:space="preserve">Handlebars: bring up the value of client side </w:t>
+      </w:r>
+      <w:proofErr w:type="spellStart"/>
+      <w:r>
+        <w:t>templating</w:t>
+      </w:r>
+      <w:proofErr w:type="spellEnd"/>
+      <w:r>
+        <w:t xml:space="preserve">. And not having to </w:t>
+      </w:r>
+      <w:proofErr w:type="spellStart"/>
+      <w:proofErr w:type="gramStart"/>
+      <w:r>
+        <w:t>dom</w:t>
+      </w:r>
+      <w:proofErr w:type="spellEnd"/>
+      <w:proofErr w:type="gramEnd"/>
+      <w:r>
+        <w:t xml:space="preserve"> manipulate via </w:t>
+      </w:r>
+      <w:proofErr w:type="spellStart"/>
+      <w:r>
+        <w:t>jquery</w:t>
+      </w:r>
+      <w:proofErr w:type="spellEnd"/>
+    </w:p>
+    <w:p>
+      <w:r>
+        <w:t>Session 2:</w:t>
+      </w:r>
+    </w:p>
+    <w:p>
+      <w:r>
+        <w:t>Session 3:</w:t>
+      </w:r>
+    </w:p>
+    <w:p>
+      <w:r>
+        <w:t>When creating the router, you will also have to modify the handlebars template to use your route. This change isn’t shown, but we can help you with it if you are stuck.</w:t>
+      </w:r>
+    </w:p>
+    <w:p>
+      <w:r>
+        <w:t>Session 4:</w:t>
+      </w:r>
+    </w:p>
+    <w:p>
+      <w:r>
+        <w:t>Session 5:</w:t>
+      </w:r>
+    </w:p>
+    <w:p>
+      <w:r>
+        <w:t>Session 6:</w:t>
+      </w:r>
+    </w:p>
+    <w:p>
+      <w:r>
+        <w:t>Session 7:</w:t>
+      </w:r>
+    </w:p>
+    <w:p>
+      <w:r>
+        <w:t>Talk about testing views.</w:t>
+      </w:r>
+      <w:bookmarkStart w:id="0" w:name="_GoBack"/>
+      <w:bookmarkEnd w:id="0"/>
     </w:p>
     <w:p/>
     <w:sectPr>

</xml_diff>

<commit_message>
update the script and slides. Script is first completed draft
</commit_message>
<xml_diff>
--- a/presentation/SPA Workshop Script.docx
+++ b/presentation/SPA Workshop Script.docx
@@ -370,6 +370,63 @@
     </w:p>
     <w:p>
       <w:r>
+        <w:t>Backbone is a small library that provides just enough structure to assist you in building small to medium sized applications. As application sizes grow, Backbone requires more and more architecture on your part.</w:t>
+      </w:r>
+    </w:p>
+    <w:p>
+      <w:r>
+        <w:t>Being one of the smallest libraries available, you get the benefit of fast review of the source code and easy handling of special cases. Backbone provides Routers as a primary controller, and is considered a MV* library.</w:t>
+      </w:r>
+    </w:p>
+    <w:p>
+      <w:r>
+        <w:t xml:space="preserve">Backbone depends on </w:t>
+      </w:r>
+      <w:r>
+        <w:t>Underscore</w:t>
+      </w:r>
+      <w:r>
+        <w:t xml:space="preserve">, and you will want to provide a </w:t>
+      </w:r>
+      <w:proofErr w:type="spellStart"/>
+      <w:r>
+        <w:t>templating</w:t>
+      </w:r>
+      <w:proofErr w:type="spellEnd"/>
+      <w:r>
+        <w:t xml:space="preserve"> library; usually Handlebars, Mustache or _.template.</w:t>
+      </w:r>
+    </w:p>
+    <w:p>
+      <w:pPr>
+        <w:rPr>
+          <w:b/>
+        </w:rPr>
+      </w:pPr>
+      <w:r>
+        <w:rPr>
+          <w:b/>
+        </w:rPr>
+        <w:t>Ember.JS</w:t>
+      </w:r>
+      <w:r>
+        <w:t xml:space="preserve"> </w:t>
+      </w:r>
+      <w:r>
+        <w:rPr>
+          <w:color w:val="FF0000"/>
+        </w:rPr>
+        <w:t>[Slide 14</w:t>
+      </w:r>
+      <w:r>
+        <w:rPr>
+          <w:color w:val="FF0000"/>
+        </w:rPr>
+        <w:t>]</w:t>
+      </w:r>
+    </w:p>
+    <w:p>
+      <w:r>
         <w:t>@TODO</w:t>
       </w:r>
     </w:p>
@@ -383,7 +440,7 @@
         <w:rPr>
           <w:b/>
         </w:rPr>
-        <w:t>Ember.JS</w:t>
+        <w:t>Knockout.JS</w:t>
       </w:r>
       <w:r>
         <w:t xml:space="preserve"> </w:t>
@@ -392,7 +449,7 @@
         <w:rPr>
           <w:color w:val="FF0000"/>
         </w:rPr>
-        <w:t>[Slide 14</w:t>
+        <w:t>[Slide 15</w:t>
       </w:r>
       <w:r>
         <w:rPr>
@@ -407,16 +464,11 @@
       </w:r>
     </w:p>
     <w:p>
-      <w:pPr>
-        <w:rPr>
-          <w:b/>
-        </w:rPr>
-      </w:pPr>
-      <w:r>
-        <w:rPr>
-          <w:b/>
-        </w:rPr>
-        <w:t>Knockout.JS</w:t>
+      <w:r>
+        <w:rPr>
+          <w:b/>
+        </w:rPr>
+        <w:t>Data Binding and Conclusion</w:t>
       </w:r>
       <w:r>
         <w:t xml:space="preserve"> </w:t>
@@ -425,49 +477,58 @@
         <w:rPr>
           <w:color w:val="FF0000"/>
         </w:rPr>
-        <w:t>[Slide 15</w:t>
-      </w:r>
-      <w:r>
-        <w:rPr>
-          <w:color w:val="FF0000"/>
-        </w:rPr>
-        <w:t>]</w:t>
-      </w:r>
-    </w:p>
-    <w:p>
-      <w:r>
-        <w:t>@TODO</w:t>
-      </w:r>
-    </w:p>
-    <w:p>
-      <w:r>
-        <w:rPr>
-          <w:b/>
-        </w:rPr>
-        <w:t>Data Binding and Conclusion</w:t>
-      </w:r>
-      <w:r>
-        <w:t xml:space="preserve"> </w:t>
-      </w:r>
-      <w:r>
-        <w:rPr>
-          <w:color w:val="FF0000"/>
-        </w:rPr>
         <w:t>[Slide 16, 17]</w:t>
       </w:r>
     </w:p>
     <w:p>
       <w:r>
-        <w:t>@TODO</w:t>
-      </w:r>
-    </w:p>
-    <w:p>
-      <w:r>
-        <w:t xml:space="preserve">Session 1. </w:t>
-      </w:r>
-    </w:p>
-    <w:p>
-      <w:r>
+        <w:lastRenderedPageBreak/>
+        <w:t>One of the differentiating factors with framework and libraries is the amount of binding they offer. Developers are split on this idea. Some think the inclusion of binding is a necessity, and others feel that binding depends on the project needs.</w:t>
+      </w:r>
+    </w:p>
+    <w:p>
+      <w:r>
+        <w:t>One-</w:t>
+      </w:r>
+      <w:proofErr w:type="gramStart"/>
+      <w:r>
+        <w:t>way :</w:t>
+      </w:r>
+      <w:proofErr w:type="gramEnd"/>
+      <w:r>
+        <w:t xml:space="preserve"> Either changing the model updates the view, or changing the view updates the model.</w:t>
+      </w:r>
+    </w:p>
+    <w:p>
+      <w:r>
+        <w:t>Two-way: Changing either the model or the view, updates the other.</w:t>
+      </w:r>
+    </w:p>
+    <w:p>
+      <w:r>
+        <w:t xml:space="preserve">We’re going to be working with Backbone. It’s the easiest framework to plug into an existing application, and even when you want to use a larger framework, the ideas learned from Backbone are a good starting to </w:t>
+      </w:r>
+      <w:proofErr w:type="gramStart"/>
+      <w:r>
+        <w:t>organizing</w:t>
+      </w:r>
+      <w:proofErr w:type="gramEnd"/>
+      <w:r>
+        <w:t xml:space="preserve"> front end code.</w:t>
+      </w:r>
+    </w:p>
+    <w:p>
+      <w:pPr>
+        <w:rPr>
+          <w:b/>
+          <w:sz w:val="24"/>
+        </w:rPr>
+      </w:pPr>
+      <w:r>
+        <w:rPr>
+          <w:b/>
+          <w:sz w:val="24"/>
+        </w:rPr>
         <w:t>Closing (30 minutes)</w:t>
       </w:r>
     </w:p>
@@ -478,7 +539,6 @@
     </w:p>
     <w:p>
       <w:r>
-        <w:lastRenderedPageBreak/>
         <w:t>FAQ entries:</w:t>
       </w:r>
     </w:p>
@@ -520,6 +580,9 @@
     </w:p>
     <w:p>
       <w:pPr>
+        <w:pBdr>
+          <w:bottom w:val="single" w:sz="6" w:space="1" w:color="auto"/>
+        </w:pBdr>
         <w:rPr>
           <w:i/>
         </w:rPr>
@@ -534,7 +597,34 @@
         <w:t>handout?</w:t>
       </w:r>
     </w:p>
-    <w:p/>
+    <w:p>
+      <w:pPr>
+        <w:rPr>
+          <w:b/>
+          <w:sz w:val="28"/>
+        </w:rPr>
+      </w:pPr>
+      <w:r>
+        <w:rPr>
+          <w:b/>
+          <w:sz w:val="28"/>
+        </w:rPr>
+        <w:t>Sessions</w:t>
+      </w:r>
+    </w:p>
+    <w:p>
+      <w:r>
+        <w:t xml:space="preserve">This portion of the document </w:t>
+      </w:r>
+      <w:proofErr w:type="gramStart"/>
+      <w:r>
+        <w:t>pertains</w:t>
+      </w:r>
+      <w:proofErr w:type="gramEnd"/>
+      <w:r>
+        <w:t xml:space="preserve"> the exercise slides.</w:t>
+      </w:r>
+    </w:p>
     <w:p>
       <w:pPr>
         <w:rPr>
@@ -598,18 +688,169 @@
       <w:r>
         <w:t>Since you’ve been hearing about building SPAs and learning about Backbone; you’ve decided to use Backbone to build the application.</w:t>
       </w:r>
-    </w:p>
-    <w:p>
-      <w:r>
-        <w:t>Session 1:</w:t>
-      </w:r>
-    </w:p>
-    <w:p>
+      <w:r>
+        <w:t xml:space="preserve"> Most of the information here is ‘points to remember as the presenter’.</w:t>
+      </w:r>
+    </w:p>
+    <w:p>
+      <w:pPr>
+        <w:rPr>
+          <w:b/>
+        </w:rPr>
+      </w:pPr>
+      <w:r>
+        <w:rPr>
+          <w:b/>
+        </w:rPr>
+        <w:t xml:space="preserve">Session </w:t>
+      </w:r>
+      <w:proofErr w:type="gramStart"/>
+      <w:r>
+        <w:rPr>
+          <w:b/>
+        </w:rPr>
+        <w:t>1</w:t>
+      </w:r>
+      <w:r>
+        <w:rPr>
+          <w:b/>
+        </w:rPr>
+        <w:t xml:space="preserve"> </w:t>
+      </w:r>
+      <w:r>
+        <w:rPr>
+          <w:b/>
+        </w:rPr>
+        <w:t>:</w:t>
+      </w:r>
+      <w:proofErr w:type="gramEnd"/>
+    </w:p>
+    <w:p>
+      <w:pPr>
+        <w:pStyle w:val="ListParagraph"/>
+        <w:numPr>
+          <w:ilvl w:val="0"/>
+          <w:numId w:val="20"/>
+        </w:numPr>
+      </w:pPr>
+      <w:r>
+        <w:lastRenderedPageBreak/>
+        <w:t>Will be working through</w:t>
+      </w:r>
+      <w:r>
+        <w:t>:</w:t>
+      </w:r>
+    </w:p>
+    <w:p>
+      <w:pPr>
+        <w:pStyle w:val="ListParagraph"/>
+        <w:numPr>
+          <w:ilvl w:val="1"/>
+          <w:numId w:val="20"/>
+        </w:numPr>
+      </w:pPr>
+      <w:r>
+        <w:t>Scope/Closure module.</w:t>
+      </w:r>
+    </w:p>
+    <w:p>
+      <w:pPr>
+        <w:pStyle w:val="ListParagraph"/>
+        <w:numPr>
+          <w:ilvl w:val="1"/>
+          <w:numId w:val="20"/>
+        </w:numPr>
+      </w:pPr>
+      <w:r>
+        <w:t>Explain _.extend, which is kind of the basis for Backbone.</w:t>
+      </w:r>
+    </w:p>
+    <w:p>
+      <w:pPr>
+        <w:pStyle w:val="ListParagraph"/>
+        <w:numPr>
+          <w:ilvl w:val="1"/>
+          <w:numId w:val="20"/>
+        </w:numPr>
+      </w:pPr>
+      <w:r>
+        <w:t>Basic Model</w:t>
+      </w:r>
+      <w:r>
+        <w:t>.</w:t>
+      </w:r>
+    </w:p>
+    <w:p>
+      <w:pPr>
+        <w:pStyle w:val="ListParagraph"/>
+        <w:numPr>
+          <w:ilvl w:val="1"/>
+          <w:numId w:val="20"/>
+        </w:numPr>
+      </w:pPr>
+      <w:r>
+        <w:t>Basic Collection</w:t>
+      </w:r>
+      <w:r>
+        <w:t>.</w:t>
+      </w:r>
+    </w:p>
+    <w:p>
+      <w:pPr>
+        <w:pStyle w:val="ListParagraph"/>
+        <w:numPr>
+          <w:ilvl w:val="1"/>
+          <w:numId w:val="20"/>
+        </w:numPr>
+      </w:pPr>
+      <w:r>
+        <w:t>How this is wired to REST.</w:t>
+      </w:r>
+    </w:p>
+    <w:p>
+      <w:pPr>
+        <w:pStyle w:val="ListParagraph"/>
+        <w:numPr>
+          <w:ilvl w:val="1"/>
+          <w:numId w:val="20"/>
+        </w:numPr>
+      </w:pPr>
+      <w:r>
+        <w:t>Attendees will use the try_it.html for this exercise!</w:t>
+      </w:r>
+    </w:p>
+    <w:p>
+      <w:pPr>
+        <w:pStyle w:val="ListParagraph"/>
+        <w:numPr>
+          <w:ilvl w:val="1"/>
+          <w:numId w:val="20"/>
+        </w:numPr>
+      </w:pPr>
+      <w:r>
+        <w:t>They will not write a main.</w:t>
+      </w:r>
+    </w:p>
+    <w:p>
+      <w:pPr>
+        <w:pStyle w:val="ListParagraph"/>
+        <w:numPr>
+          <w:ilvl w:val="0"/>
+          <w:numId w:val="20"/>
+        </w:numPr>
+      </w:pPr>
       <w:r>
         <w:t>Explain that the fetch is asynchronous.</w:t>
       </w:r>
     </w:p>
     <w:p>
+      <w:pPr>
+        <w:pStyle w:val="ListParagraph"/>
+        <w:numPr>
+          <w:ilvl w:val="0"/>
+          <w:numId w:val="20"/>
+        </w:numPr>
+      </w:pPr>
       <w:r>
         <w:t xml:space="preserve">Handlebars: bring up the value of client side </w:t>
       </w:r>
@@ -638,47 +879,1099 @@
       <w:proofErr w:type="spellEnd"/>
     </w:p>
     <w:p>
-      <w:r>
-        <w:t>Session 2:</w:t>
-      </w:r>
-    </w:p>
-    <w:p>
-      <w:r>
-        <w:t>Session 3:</w:t>
-      </w:r>
-    </w:p>
-    <w:p>
-      <w:r>
-        <w:t>When creating the router, you will also have to modify the handlebars template to use your route. This change isn’t shown, but we can help you with it if you are stuck.</w:t>
-      </w:r>
-    </w:p>
-    <w:p>
-      <w:r>
+      <w:pPr>
+        <w:rPr>
+          <w:b/>
+        </w:rPr>
+      </w:pPr>
+      <w:r>
+        <w:rPr>
+          <w:b/>
+        </w:rPr>
+        <w:t xml:space="preserve">Session </w:t>
+      </w:r>
+      <w:proofErr w:type="gramStart"/>
+      <w:r>
+        <w:rPr>
+          <w:b/>
+        </w:rPr>
+        <w:t>2</w:t>
+      </w:r>
+      <w:r>
+        <w:rPr>
+          <w:b/>
+        </w:rPr>
+        <w:t xml:space="preserve"> </w:t>
+      </w:r>
+      <w:r>
+        <w:rPr>
+          <w:b/>
+        </w:rPr>
+        <w:t>:</w:t>
+      </w:r>
+      <w:proofErr w:type="gramEnd"/>
+    </w:p>
+    <w:p>
+      <w:pPr>
+        <w:pStyle w:val="ListParagraph"/>
+        <w:numPr>
+          <w:ilvl w:val="0"/>
+          <w:numId w:val="21"/>
+        </w:numPr>
+      </w:pPr>
+      <w:r>
+        <w:t>Will be working through</w:t>
+      </w:r>
+      <w:r>
+        <w:t>:</w:t>
+      </w:r>
+    </w:p>
+    <w:p>
+      <w:pPr>
+        <w:pStyle w:val="ListParagraph"/>
+        <w:numPr>
+          <w:ilvl w:val="1"/>
+          <w:numId w:val="21"/>
+        </w:numPr>
+      </w:pPr>
+      <w:r>
+        <w:t>Small introduction to Handlebars</w:t>
+      </w:r>
+    </w:p>
+    <w:p>
+      <w:pPr>
+        <w:pStyle w:val="ListParagraph"/>
+        <w:numPr>
+          <w:ilvl w:val="1"/>
+          <w:numId w:val="21"/>
+        </w:numPr>
+      </w:pPr>
+      <w:r>
+        <w:t>Restaurant View</w:t>
+      </w:r>
+    </w:p>
+    <w:p>
+      <w:pPr>
+        <w:pStyle w:val="ListParagraph"/>
+        <w:numPr>
+          <w:ilvl w:val="1"/>
+          <w:numId w:val="21"/>
+        </w:numPr>
+      </w:pPr>
+      <w:r>
+        <w:t>Restaurant List View</w:t>
+      </w:r>
+    </w:p>
+    <w:p>
+      <w:pPr>
+        <w:pStyle w:val="ListParagraph"/>
+        <w:numPr>
+          <w:ilvl w:val="1"/>
+          <w:numId w:val="21"/>
+        </w:numPr>
+      </w:pPr>
+      <w:r>
+        <w:t>A simple main</w:t>
+      </w:r>
+      <w:r>
+        <w:t xml:space="preserve"> in application.js</w:t>
+      </w:r>
+    </w:p>
+    <w:p>
+      <w:pPr>
+        <w:pStyle w:val="ListParagraph"/>
+        <w:numPr>
+          <w:ilvl w:val="2"/>
+          <w:numId w:val="21"/>
+        </w:numPr>
+      </w:pPr>
+      <w:r>
+        <w:t xml:space="preserve">Will need to talk about the various ways to do this (router, simple main, routed tabs, </w:t>
+      </w:r>
+      <w:proofErr w:type="spellStart"/>
+      <w:r>
+        <w:t>etc</w:t>
+      </w:r>
+      <w:proofErr w:type="spellEnd"/>
+      <w:r>
+        <w:t>).</w:t>
+      </w:r>
+    </w:p>
+    <w:p>
+      <w:pPr>
+        <w:pStyle w:val="ListParagraph"/>
+        <w:numPr>
+          <w:ilvl w:val="1"/>
+          <w:numId w:val="21"/>
+        </w:numPr>
+      </w:pPr>
+      <w:r>
+        <w:t>Attendees will switch to index.html and the themed application!</w:t>
+      </w:r>
+    </w:p>
+    <w:p>
+      <w:pPr>
+        <w:pStyle w:val="ListParagraph"/>
+        <w:numPr>
+          <w:ilvl w:val="0"/>
+          <w:numId w:val="21"/>
+        </w:numPr>
+      </w:pPr>
+      <w:r>
+        <w:t>Might mention using Marionette list view.</w:t>
+      </w:r>
+    </w:p>
+    <w:p>
+      <w:pPr>
+        <w:rPr>
+          <w:b/>
+        </w:rPr>
+      </w:pPr>
+      <w:r>
+        <w:rPr>
+          <w:b/>
+        </w:rPr>
+        <w:t xml:space="preserve">Session </w:t>
+      </w:r>
+      <w:proofErr w:type="gramStart"/>
+      <w:r>
+        <w:rPr>
+          <w:b/>
+        </w:rPr>
+        <w:t>3</w:t>
+      </w:r>
+      <w:r>
+        <w:rPr>
+          <w:b/>
+        </w:rPr>
+        <w:t xml:space="preserve"> </w:t>
+      </w:r>
+      <w:r>
+        <w:rPr>
+          <w:b/>
+        </w:rPr>
+        <w:t>:</w:t>
+      </w:r>
+      <w:proofErr w:type="gramEnd"/>
+    </w:p>
+    <w:p>
+      <w:pPr>
+        <w:pStyle w:val="ListParagraph"/>
+        <w:numPr>
+          <w:ilvl w:val="0"/>
+          <w:numId w:val="22"/>
+        </w:numPr>
+      </w:pPr>
+      <w:r>
+        <w:t>Will be working through</w:t>
+      </w:r>
+      <w:r>
+        <w:t>:</w:t>
+      </w:r>
+    </w:p>
+    <w:p>
+      <w:pPr>
+        <w:pStyle w:val="ListParagraph"/>
+        <w:numPr>
+          <w:ilvl w:val="1"/>
+          <w:numId w:val="22"/>
+        </w:numPr>
+      </w:pPr>
+      <w:r>
+        <w:t>Router and Restaurant route.</w:t>
+      </w:r>
+    </w:p>
+    <w:p>
+      <w:pPr>
+        <w:pStyle w:val="ListParagraph"/>
+        <w:numPr>
+          <w:ilvl w:val="2"/>
+          <w:numId w:val="22"/>
+        </w:numPr>
+      </w:pPr>
+      <w:r>
+        <w:t>Be sure to talk about the ready function at the bottom that isn’t part of the router.</w:t>
+      </w:r>
+    </w:p>
+    <w:p>
+      <w:pPr>
+        <w:pStyle w:val="ListParagraph"/>
+        <w:numPr>
+          <w:ilvl w:val="2"/>
+          <w:numId w:val="22"/>
+        </w:numPr>
+      </w:pPr>
+      <w:r>
+        <w:t>You might additionally mention Marionette here.</w:t>
+      </w:r>
+    </w:p>
+    <w:p>
+      <w:pPr>
+        <w:pStyle w:val="ListParagraph"/>
+        <w:numPr>
+          <w:ilvl w:val="1"/>
+          <w:numId w:val="22"/>
+        </w:numPr>
+      </w:pPr>
+      <w:r>
+        <w:t xml:space="preserve">Add </w:t>
+      </w:r>
+      <w:r>
+        <w:t xml:space="preserve">the </w:t>
+      </w:r>
+      <w:proofErr w:type="spellStart"/>
+      <w:proofErr w:type="gramStart"/>
+      <w:r>
+        <w:t>ajax</w:t>
+      </w:r>
+      <w:proofErr w:type="spellEnd"/>
+      <w:proofErr w:type="gramEnd"/>
+      <w:r>
+        <w:t xml:space="preserve"> call to </w:t>
+      </w:r>
+      <w:proofErr w:type="spellStart"/>
+      <w:r>
+        <w:t>fetchRestaurants</w:t>
+      </w:r>
+      <w:proofErr w:type="spellEnd"/>
+      <w:r>
+        <w:t>.</w:t>
+      </w:r>
+    </w:p>
+    <w:p>
+      <w:pPr>
+        <w:pStyle w:val="ListParagraph"/>
+        <w:numPr>
+          <w:ilvl w:val="2"/>
+          <w:numId w:val="22"/>
+        </w:numPr>
+        <w:rPr>
+          <w:b/>
+        </w:rPr>
+      </w:pPr>
+      <w:r>
+        <w:rPr>
+          <w:b/>
+        </w:rPr>
+        <w:t>We are also waiting until restaurants are loaded to render. (See below!)</w:t>
+      </w:r>
+      <w:r>
+        <w:rPr>
+          <w:b/>
+          <w:color w:val="FF0000"/>
+        </w:rPr>
+        <w:t>*</w:t>
+      </w:r>
+    </w:p>
+    <w:p>
+      <w:pPr>
+        <w:pStyle w:val="ListParagraph"/>
+        <w:numPr>
+          <w:ilvl w:val="2"/>
+          <w:numId w:val="22"/>
+        </w:numPr>
+        <w:rPr>
+          <w:b/>
+        </w:rPr>
+      </w:pPr>
+      <w:r>
+        <w:rPr>
+          <w:b/>
+        </w:rPr>
+        <w:t>We are showing that you don’t have to use Backbone’s built in REST!</w:t>
+      </w:r>
+    </w:p>
+    <w:p>
+      <w:pPr>
+        <w:pStyle w:val="ListParagraph"/>
+        <w:numPr>
+          <w:ilvl w:val="1"/>
+          <w:numId w:val="22"/>
+        </w:numPr>
+        <w:rPr>
+          <w:b/>
+        </w:rPr>
+      </w:pPr>
+      <w:r>
+        <w:t xml:space="preserve">Add the simple </w:t>
+      </w:r>
+      <w:proofErr w:type="spellStart"/>
+      <w:r>
+        <w:t>TimeSlot</w:t>
+      </w:r>
+      <w:proofErr w:type="spellEnd"/>
+      <w:r>
+        <w:t xml:space="preserve"> View.</w:t>
+      </w:r>
+    </w:p>
+    <w:p>
+      <w:pPr>
+        <w:pStyle w:val="ListParagraph"/>
+        <w:numPr>
+          <w:ilvl w:val="2"/>
+          <w:numId w:val="22"/>
+        </w:numPr>
+        <w:rPr>
+          <w:b/>
+        </w:rPr>
+      </w:pPr>
+      <w:r>
+        <w:t xml:space="preserve">We’re showing use #each instead of a </w:t>
+      </w:r>
+      <w:proofErr w:type="spellStart"/>
+      <w:r>
+        <w:t>ListView</w:t>
+      </w:r>
+      <w:proofErr w:type="spellEnd"/>
+    </w:p>
+    <w:p>
+      <w:pPr>
+        <w:pStyle w:val="ListParagraph"/>
+        <w:numPr>
+          <w:ilvl w:val="2"/>
+          <w:numId w:val="22"/>
+        </w:numPr>
+        <w:rPr>
+          <w:b/>
+        </w:rPr>
+      </w:pPr>
+      <w:r>
+        <w:t>The template is shown in a later slide so it can be directly compared!</w:t>
+      </w:r>
+    </w:p>
+    <w:p>
+      <w:pPr>
+        <w:pStyle w:val="ListParagraph"/>
+        <w:numPr>
+          <w:ilvl w:val="1"/>
+          <w:numId w:val="22"/>
+        </w:numPr>
+        <w:rPr>
+          <w:b/>
+        </w:rPr>
+      </w:pPr>
+      <w:r>
+        <w:t xml:space="preserve">Update </w:t>
+      </w:r>
+      <w:proofErr w:type="spellStart"/>
+      <w:r>
+        <w:t>RestaurantView</w:t>
+      </w:r>
+      <w:proofErr w:type="spellEnd"/>
+      <w:r>
+        <w:t xml:space="preserve"> to show </w:t>
+      </w:r>
+      <w:proofErr w:type="spellStart"/>
+      <w:r>
+        <w:t>TimeSlots</w:t>
+      </w:r>
+      <w:proofErr w:type="spellEnd"/>
+      <w:r>
+        <w:t>.</w:t>
+      </w:r>
+    </w:p>
+    <w:p>
+      <w:pPr>
+        <w:pStyle w:val="ListParagraph"/>
+        <w:numPr>
+          <w:ilvl w:val="1"/>
+          <w:numId w:val="22"/>
+        </w:numPr>
+        <w:rPr>
+          <w:b/>
+        </w:rPr>
+      </w:pPr>
+      <w:r>
+        <w:t>Introduce Events!</w:t>
+      </w:r>
+    </w:p>
+    <w:p>
+      <w:pPr>
+        <w:pStyle w:val="ListParagraph"/>
+        <w:numPr>
+          <w:ilvl w:val="2"/>
+          <w:numId w:val="22"/>
+        </w:numPr>
+        <w:rPr>
+          <w:b/>
+        </w:rPr>
+      </w:pPr>
+      <w:r>
+        <w:t xml:space="preserve">Attendee will add code for selecting a time, but we’re just </w:t>
+      </w:r>
+      <w:proofErr w:type="spellStart"/>
+      <w:r>
+        <w:t>console.log’ing</w:t>
+      </w:r>
+      <w:proofErr w:type="spellEnd"/>
+      <w:r>
+        <w:t xml:space="preserve"> this so that we can talk about events and split off some of that work. </w:t>
+      </w:r>
+      <w:r>
+        <w:rPr>
+          <w:b/>
+        </w:rPr>
+        <w:t xml:space="preserve">The focus should be on the Event </w:t>
+      </w:r>
+      <w:proofErr w:type="gramStart"/>
+      <w:r>
+        <w:rPr>
+          <w:b/>
+        </w:rPr>
+        <w:t>Vs</w:t>
+      </w:r>
+      <w:proofErr w:type="gramEnd"/>
+      <w:r>
+        <w:rPr>
+          <w:b/>
+        </w:rPr>
+        <w:t>. Route difference.</w:t>
+      </w:r>
+    </w:p>
+    <w:p>
+      <w:pPr>
+        <w:pStyle w:val="ListParagraph"/>
+        <w:numPr>
+          <w:ilvl w:val="1"/>
+          <w:numId w:val="22"/>
+        </w:numPr>
+        <w:rPr>
+          <w:b/>
+        </w:rPr>
+      </w:pPr>
+      <w:r>
+        <w:rPr>
+          <w:color w:val="FF0000"/>
+        </w:rPr>
+        <w:lastRenderedPageBreak/>
+        <w:t>*</w:t>
+      </w:r>
+      <w:r>
+        <w:t xml:space="preserve">Update </w:t>
+      </w:r>
+      <w:proofErr w:type="gramStart"/>
+      <w:r>
+        <w:t xml:space="preserve">the  </w:t>
+      </w:r>
+      <w:proofErr w:type="spellStart"/>
+      <w:r>
+        <w:t>RestaurantListView</w:t>
+      </w:r>
+      <w:proofErr w:type="spellEnd"/>
+      <w:proofErr w:type="gramEnd"/>
+      <w:r>
+        <w:t xml:space="preserve"> to wait until everything is done loading and send out notification. </w:t>
+      </w:r>
+      <w:r>
+        <w:rPr>
+          <w:b/>
+        </w:rPr>
+        <w:t>The ready trigger is important because it allows for bookmarking the restaurant selection. The app will wait to start routing until the Restaurants have been loaded.</w:t>
+      </w:r>
+    </w:p>
+    <w:p>
+      <w:pPr>
+        <w:pStyle w:val="ListParagraph"/>
+        <w:numPr>
+          <w:ilvl w:val="1"/>
+          <w:numId w:val="22"/>
+        </w:numPr>
+        <w:rPr>
+          <w:b/>
+        </w:rPr>
+      </w:pPr>
+      <w:r>
+        <w:rPr>
+          <w:color w:val="000000" w:themeColor="text1"/>
+        </w:rPr>
+        <w:t xml:space="preserve">Will now be at the comparison slides, showing the Handlebars template for the Timeslots so you can compare using #each with using the </w:t>
+      </w:r>
+      <w:proofErr w:type="spellStart"/>
+      <w:r>
+        <w:rPr>
+          <w:color w:val="000000" w:themeColor="text1"/>
+        </w:rPr>
+        <w:t>ListView</w:t>
+      </w:r>
+      <w:proofErr w:type="spellEnd"/>
+    </w:p>
+    <w:p>
+      <w:r>
+        <w:t>*</w:t>
+      </w:r>
+      <w:r>
+        <w:rPr>
+          <w:i/>
+        </w:rPr>
+        <w:t xml:space="preserve">When creating the router, you </w:t>
+      </w:r>
+      <w:r>
+        <w:rPr>
+          <w:i/>
+        </w:rPr>
+        <w:t>may</w:t>
+      </w:r>
+      <w:r>
+        <w:rPr>
+          <w:i/>
+        </w:rPr>
+        <w:t xml:space="preserve"> also have to modify the handlebars template to use your route. This change isn’t shown, but we can help you with it if you are stuck</w:t>
+      </w:r>
+      <w:r>
+        <w:t>.</w:t>
+      </w:r>
+    </w:p>
+    <w:p>
+      <w:pPr>
+        <w:rPr>
+          <w:b/>
+        </w:rPr>
+      </w:pPr>
+      <w:r>
+        <w:rPr>
+          <w:b/>
+        </w:rPr>
         <w:t>Session 4:</w:t>
       </w:r>
     </w:p>
     <w:p>
-      <w:r>
+      <w:pPr>
+        <w:pStyle w:val="ListParagraph"/>
+        <w:numPr>
+          <w:ilvl w:val="0"/>
+          <w:numId w:val="22"/>
+        </w:numPr>
+      </w:pPr>
+      <w:r>
+        <w:t>Will be working through:</w:t>
+      </w:r>
+    </w:p>
+    <w:p>
+      <w:pPr>
+        <w:pStyle w:val="ListParagraph"/>
+        <w:numPr>
+          <w:ilvl w:val="1"/>
+          <w:numId w:val="22"/>
+        </w:numPr>
+      </w:pPr>
+      <w:r>
+        <w:t>Create the simple Reservation Model (can move quickly here!)</w:t>
+      </w:r>
+    </w:p>
+    <w:p>
+      <w:pPr>
+        <w:pStyle w:val="ListParagraph"/>
+        <w:numPr>
+          <w:ilvl w:val="1"/>
+          <w:numId w:val="22"/>
+        </w:numPr>
+      </w:pPr>
+      <w:r>
+        <w:t>Create the simple Reservation View.</w:t>
+      </w:r>
+    </w:p>
+    <w:p>
+      <w:pPr>
+        <w:pStyle w:val="ListParagraph"/>
+        <w:numPr>
+          <w:ilvl w:val="2"/>
+          <w:numId w:val="22"/>
+        </w:numPr>
+      </w:pPr>
+      <w:r>
+        <w:t>Key point: giving it a restaurant/time.</w:t>
+      </w:r>
+    </w:p>
+    <w:p>
+      <w:pPr>
+        <w:pStyle w:val="ListParagraph"/>
+        <w:numPr>
+          <w:ilvl w:val="2"/>
+          <w:numId w:val="22"/>
+        </w:numPr>
+      </w:pPr>
+      <w:r>
+        <w:t>It’s a FORM!</w:t>
+      </w:r>
+    </w:p>
+    <w:p>
+      <w:pPr>
+        <w:pStyle w:val="ListParagraph"/>
+        <w:numPr>
+          <w:ilvl w:val="2"/>
+          <w:numId w:val="22"/>
+        </w:numPr>
+      </w:pPr>
+      <w:r>
+        <w:t>We’ll add events/binding/validation later! (if asked)</w:t>
+      </w:r>
+    </w:p>
+    <w:p>
+      <w:pPr>
+        <w:pStyle w:val="ListParagraph"/>
+        <w:numPr>
+          <w:ilvl w:val="1"/>
+          <w:numId w:val="22"/>
+        </w:numPr>
+      </w:pPr>
+      <w:r>
+        <w:t>Modify the restaurant view to show the reservation form.</w:t>
+      </w:r>
+    </w:p>
+    <w:p>
+      <w:pPr>
+        <w:pStyle w:val="ListParagraph"/>
+        <w:numPr>
+          <w:ilvl w:val="2"/>
+          <w:numId w:val="22"/>
+        </w:numPr>
+      </w:pPr>
+      <w:r>
+        <w:t>Many ways to do this.</w:t>
+      </w:r>
+    </w:p>
+    <w:p>
+      <w:pPr>
+        <w:pStyle w:val="ListParagraph"/>
+        <w:numPr>
+          <w:ilvl w:val="1"/>
+          <w:numId w:val="22"/>
+        </w:numPr>
+      </w:pPr>
+      <w:r>
+        <w:t>Back button discussion</w:t>
+      </w:r>
+    </w:p>
+    <w:p>
+      <w:pPr>
+        <w:pStyle w:val="ListParagraph"/>
+        <w:numPr>
+          <w:ilvl w:val="2"/>
+          <w:numId w:val="22"/>
+        </w:numPr>
+      </w:pPr>
+      <w:r>
+        <w:t>Waiting for things to load allows for bookmarks.</w:t>
+      </w:r>
+    </w:p>
+    <w:p>
+      <w:pPr>
+        <w:pStyle w:val="ListParagraph"/>
+        <w:numPr>
+          <w:ilvl w:val="2"/>
+          <w:numId w:val="22"/>
+        </w:numPr>
+      </w:pPr>
+      <w:r>
+        <w:t>Using routes for a controller allows for back/forward.</w:t>
+      </w:r>
+    </w:p>
+    <w:p>
+      <w:pPr>
+        <w:pStyle w:val="ListParagraph"/>
+        <w:numPr>
+          <w:ilvl w:val="2"/>
+          <w:numId w:val="22"/>
+        </w:numPr>
+      </w:pPr>
+      <w:r>
+        <w:t>Using Events allows for direct control or when you don’t want back/forward.</w:t>
+      </w:r>
+    </w:p>
+    <w:p>
+      <w:pPr>
+        <w:rPr>
+          <w:b/>
+        </w:rPr>
+      </w:pPr>
+      <w:bookmarkStart w:id="0" w:name="_GoBack"/>
+      <w:r>
+        <w:rPr>
+          <w:b/>
+        </w:rPr>
         <w:t>Session 5:</w:t>
       </w:r>
     </w:p>
-    <w:p>
-      <w:r>
-        <w:t>Session 6:</w:t>
-      </w:r>
-    </w:p>
-    <w:p>
-      <w:r>
-        <w:t>Session 7:</w:t>
-      </w:r>
-    </w:p>
-    <w:p>
-      <w:r>
-        <w:t>Talk about testing views.</w:t>
-      </w:r>
-      <w:bookmarkStart w:id="0" w:name="_GoBack"/>
-      <w:bookmarkEnd w:id="0"/>
-    </w:p>
+    <w:bookmarkEnd w:id="0"/>
+    <w:p>
+      <w:pPr>
+        <w:pStyle w:val="ListParagraph"/>
+        <w:numPr>
+          <w:ilvl w:val="0"/>
+          <w:numId w:val="22"/>
+        </w:numPr>
+      </w:pPr>
+      <w:r>
+        <w:t>Will be working through:</w:t>
+      </w:r>
+    </w:p>
+    <w:p>
+      <w:pPr>
+        <w:pStyle w:val="ListParagraph"/>
+        <w:numPr>
+          <w:ilvl w:val="1"/>
+          <w:numId w:val="22"/>
+        </w:numPr>
+      </w:pPr>
+      <w:r>
+        <w:t xml:space="preserve">Adding Events:{} and corresponding methods to </w:t>
+      </w:r>
+      <w:proofErr w:type="spellStart"/>
+      <w:r>
+        <w:t>Reservation.FormView</w:t>
+      </w:r>
+      <w:proofErr w:type="spellEnd"/>
+    </w:p>
+    <w:p>
+      <w:pPr>
+        <w:pStyle w:val="ListParagraph"/>
+        <w:numPr>
+          <w:ilvl w:val="2"/>
+          <w:numId w:val="22"/>
+        </w:numPr>
+      </w:pPr>
+      <w:r>
+        <w:t>Be sure to talk about the JQuery selectors.</w:t>
+      </w:r>
+    </w:p>
+    <w:p>
+      <w:pPr>
+        <w:pStyle w:val="ListParagraph"/>
+        <w:numPr>
+          <w:ilvl w:val="2"/>
+          <w:numId w:val="22"/>
+        </w:numPr>
+      </w:pPr>
+      <w:r>
+        <w:t>Be sure to mention binding frameworks.</w:t>
+      </w:r>
+    </w:p>
+    <w:p>
+      <w:pPr>
+        <w:pStyle w:val="ListParagraph"/>
+        <w:numPr>
+          <w:ilvl w:val="2"/>
+          <w:numId w:val="22"/>
+        </w:numPr>
+      </w:pPr>
+      <w:r>
+        <w:t>Be sure to mention Binding VS Gathering.</w:t>
+      </w:r>
+    </w:p>
+    <w:p>
+      <w:pPr>
+        <w:pStyle w:val="ListParagraph"/>
+        <w:numPr>
+          <w:ilvl w:val="1"/>
+          <w:numId w:val="22"/>
+        </w:numPr>
+      </w:pPr>
+      <w:r>
+        <w:t>Create the Reservation view.</w:t>
+      </w:r>
+    </w:p>
+    <w:p>
+      <w:pPr>
+        <w:pStyle w:val="ListParagraph"/>
+        <w:numPr>
+          <w:ilvl w:val="2"/>
+          <w:numId w:val="22"/>
+        </w:numPr>
+      </w:pPr>
+      <w:r>
+        <w:t>Fetches everything.</w:t>
+      </w:r>
+    </w:p>
+    <w:p>
+      <w:pPr>
+        <w:pStyle w:val="ListParagraph"/>
+        <w:numPr>
+          <w:ilvl w:val="2"/>
+          <w:numId w:val="22"/>
+        </w:numPr>
+      </w:pPr>
+      <w:r>
+        <w:t>We are fetching so that this can be a route that can be bookmarked/etc.</w:t>
+      </w:r>
+    </w:p>
+    <w:p>
+      <w:pPr>
+        <w:pStyle w:val="ListParagraph"/>
+        <w:numPr>
+          <w:ilvl w:val="1"/>
+          <w:numId w:val="22"/>
+        </w:numPr>
+      </w:pPr>
+      <w:r>
+        <w:t>Add the Reservation view route to the Router</w:t>
+      </w:r>
+    </w:p>
+    <w:p>
+      <w:pPr>
+        <w:pStyle w:val="ListParagraph"/>
+        <w:numPr>
+          <w:ilvl w:val="2"/>
+          <w:numId w:val="22"/>
+        </w:numPr>
+      </w:pPr>
+      <w:r>
+        <w:t>Could be done with a top level view that get rendered, but we left the DOM manipulation for Brevity. You could also use Marionette.</w:t>
+      </w:r>
+    </w:p>
+    <w:p>
+      <w:pPr>
+        <w:rPr>
+          <w:b/>
+        </w:rPr>
+      </w:pPr>
+      <w:r>
+        <w:rPr>
+          <w:b/>
+        </w:rPr>
+        <w:t xml:space="preserve">Session </w:t>
+      </w:r>
+      <w:proofErr w:type="gramStart"/>
+      <w:r>
+        <w:rPr>
+          <w:b/>
+        </w:rPr>
+        <w:t>6</w:t>
+      </w:r>
+      <w:r>
+        <w:rPr>
+          <w:b/>
+        </w:rPr>
+        <w:t xml:space="preserve"> </w:t>
+      </w:r>
+      <w:r>
+        <w:rPr>
+          <w:b/>
+        </w:rPr>
+        <w:t>:</w:t>
+      </w:r>
+      <w:proofErr w:type="gramEnd"/>
+    </w:p>
+    <w:p>
+      <w:pPr>
+        <w:pStyle w:val="ListParagraph"/>
+        <w:numPr>
+          <w:ilvl w:val="0"/>
+          <w:numId w:val="22"/>
+        </w:numPr>
+      </w:pPr>
+      <w:r>
+        <w:t>Will be working through:</w:t>
+      </w:r>
+    </w:p>
+    <w:p>
+      <w:pPr>
+        <w:pStyle w:val="ListParagraph"/>
+        <w:numPr>
+          <w:ilvl w:val="1"/>
+          <w:numId w:val="22"/>
+        </w:numPr>
+      </w:pPr>
+      <w:r>
+        <w:t xml:space="preserve">Will use the </w:t>
+      </w:r>
+      <w:proofErr w:type="spellStart"/>
+      <w:r>
+        <w:t>backbone.validation</w:t>
+      </w:r>
+      <w:proofErr w:type="spellEnd"/>
+      <w:r>
+        <w:t xml:space="preserve"> plugin.</w:t>
+      </w:r>
+    </w:p>
+    <w:p>
+      <w:pPr>
+        <w:pStyle w:val="ListParagraph"/>
+        <w:numPr>
+          <w:ilvl w:val="1"/>
+          <w:numId w:val="22"/>
+        </w:numPr>
+      </w:pPr>
+      <w:r>
+        <w:t xml:space="preserve">Will talk about extending the </w:t>
+      </w:r>
+      <w:proofErr w:type="spellStart"/>
+      <w:r>
+        <w:t>backbone.validation</w:t>
+      </w:r>
+      <w:proofErr w:type="spellEnd"/>
+      <w:r>
+        <w:t xml:space="preserve"> callbacks.</w:t>
+      </w:r>
+    </w:p>
+    <w:p>
+      <w:pPr>
+        <w:pStyle w:val="ListParagraph"/>
+        <w:numPr>
+          <w:ilvl w:val="1"/>
+          <w:numId w:val="22"/>
+        </w:numPr>
+      </w:pPr>
+      <w:r>
+        <w:lastRenderedPageBreak/>
+        <w:t xml:space="preserve">Talk through the CSS/HTML for the error div and </w:t>
+      </w:r>
+      <w:proofErr w:type="spellStart"/>
+      <w:r>
+        <w:t>css</w:t>
+      </w:r>
+      <w:proofErr w:type="spellEnd"/>
+      <w:r>
+        <w:t xml:space="preserve"> classes.</w:t>
+      </w:r>
+    </w:p>
+    <w:p>
+      <w:pPr>
+        <w:pStyle w:val="ListParagraph"/>
+        <w:numPr>
+          <w:ilvl w:val="1"/>
+          <w:numId w:val="22"/>
+        </w:numPr>
+      </w:pPr>
+      <w:r>
+        <w:t xml:space="preserve">Add </w:t>
+      </w:r>
+      <w:proofErr w:type="gramStart"/>
+      <w:r>
+        <w:t>Validation:</w:t>
+      </w:r>
+      <w:proofErr w:type="gramEnd"/>
+      <w:r>
+        <w:t>{} to the reservation model.</w:t>
+      </w:r>
+    </w:p>
+    <w:p>
+      <w:pPr>
+        <w:pStyle w:val="ListParagraph"/>
+        <w:numPr>
+          <w:ilvl w:val="1"/>
+          <w:numId w:val="22"/>
+        </w:numPr>
+      </w:pPr>
+      <w:r>
+        <w:t xml:space="preserve">Update the </w:t>
+      </w:r>
+      <w:proofErr w:type="spellStart"/>
+      <w:r>
+        <w:t>Reservation.FormView</w:t>
+      </w:r>
+      <w:proofErr w:type="spellEnd"/>
+      <w:r>
+        <w:t xml:space="preserve"> to bind to the validation and then do validation before submitting the form.</w:t>
+      </w:r>
+    </w:p>
+    <w:p>
+      <w:pPr>
+        <w:rPr>
+          <w:b/>
+        </w:rPr>
+      </w:pPr>
+      <w:r>
+        <w:rPr>
+          <w:b/>
+        </w:rPr>
+        <w:t xml:space="preserve">Session </w:t>
+      </w:r>
+      <w:proofErr w:type="gramStart"/>
+      <w:r>
+        <w:rPr>
+          <w:b/>
+        </w:rPr>
+        <w:t>7</w:t>
+      </w:r>
+      <w:r>
+        <w:rPr>
+          <w:b/>
+        </w:rPr>
+        <w:t xml:space="preserve"> </w:t>
+      </w:r>
+      <w:r>
+        <w:rPr>
+          <w:b/>
+        </w:rPr>
+        <w:t>:</w:t>
+      </w:r>
+      <w:proofErr w:type="gramEnd"/>
+    </w:p>
+    <w:p>
+      <w:pPr>
+        <w:pStyle w:val="ListParagraph"/>
+        <w:numPr>
+          <w:ilvl w:val="0"/>
+          <w:numId w:val="22"/>
+        </w:numPr>
+      </w:pPr>
+      <w:r>
+        <w:t>Will be working through:</w:t>
+      </w:r>
+    </w:p>
+    <w:p>
+      <w:pPr>
+        <w:pStyle w:val="ListParagraph"/>
+        <w:numPr>
+          <w:ilvl w:val="1"/>
+          <w:numId w:val="22"/>
+        </w:numPr>
+      </w:pPr>
+      <w:r>
+        <w:t xml:space="preserve">Introduce </w:t>
+      </w:r>
+      <w:proofErr w:type="spellStart"/>
+      <w:r>
+        <w:t>QUnit</w:t>
+      </w:r>
+      <w:proofErr w:type="spellEnd"/>
+      <w:r>
+        <w:t>.</w:t>
+      </w:r>
+    </w:p>
+    <w:p>
+      <w:pPr>
+        <w:pStyle w:val="ListParagraph"/>
+        <w:numPr>
+          <w:ilvl w:val="1"/>
+          <w:numId w:val="22"/>
+        </w:numPr>
+      </w:pPr>
+      <w:r>
+        <w:t>Giving them a first test and a bunch of empty tests.</w:t>
+      </w:r>
+    </w:p>
+    <w:p>
+      <w:pPr>
+        <w:pStyle w:val="ListParagraph"/>
+        <w:numPr>
+          <w:ilvl w:val="1"/>
+          <w:numId w:val="22"/>
+        </w:numPr>
+      </w:pPr>
+      <w:r>
+        <w:t>They can fill in the empty tests, etc.</w:t>
+      </w:r>
+    </w:p>
+    <w:p>
+      <w:pPr>
+        <w:pStyle w:val="ListParagraph"/>
+        <w:numPr>
+          <w:ilvl w:val="1"/>
+          <w:numId w:val="22"/>
+        </w:numPr>
+      </w:pPr>
+      <w:r>
+        <w:t>Will talk about testing views, but not actually demonstrate unless time.</w:t>
+      </w:r>
+    </w:p>
+    <w:p/>
+    <w:p>
+      <w:r>
+        <w:t>You should be returning to power point…. (Scroll back up to power point section)</w:t>
+      </w:r>
+    </w:p>
+    <w:p/>
     <w:p/>
     <w:sectPr>
       <w:pgSz w:w="12240" w:h="15840"/>
@@ -951,6 +2244,232 @@
     </w:lvl>
   </w:abstractNum>
   <w:abstractNum w:abstractNumId="3">
+    <w:nsid w:val="0FC3514C"/>
+    <w:multiLevelType w:val="hybridMultilevel"/>
+    <w:tmpl w:val="46F4854C"/>
+    <w:lvl w:ilvl="0" w:tplc="04090001">
+      <w:start w:val="1"/>
+      <w:numFmt w:val="bullet"/>
+      <w:lvlText w:val=""/>
+      <w:lvlJc w:val="left"/>
+      <w:pPr>
+        <w:ind w:left="720" w:hanging="360"/>
+      </w:pPr>
+      <w:rPr>
+        <w:rFonts w:ascii="Symbol" w:hAnsi="Symbol" w:hint="default"/>
+      </w:rPr>
+    </w:lvl>
+    <w:lvl w:ilvl="1" w:tplc="04090003">
+      <w:start w:val="1"/>
+      <w:numFmt w:val="bullet"/>
+      <w:lvlText w:val="o"/>
+      <w:lvlJc w:val="left"/>
+      <w:pPr>
+        <w:ind w:left="1440" w:hanging="360"/>
+      </w:pPr>
+      <w:rPr>
+        <w:rFonts w:ascii="Courier New" w:hAnsi="Courier New" w:cs="Courier New" w:hint="default"/>
+      </w:rPr>
+    </w:lvl>
+    <w:lvl w:ilvl="2" w:tplc="04090005">
+      <w:start w:val="1"/>
+      <w:numFmt w:val="bullet"/>
+      <w:lvlText w:val=""/>
+      <w:lvlJc w:val="left"/>
+      <w:pPr>
+        <w:ind w:left="2160" w:hanging="360"/>
+      </w:pPr>
+      <w:rPr>
+        <w:rFonts w:ascii="Wingdings" w:hAnsi="Wingdings" w:hint="default"/>
+      </w:rPr>
+    </w:lvl>
+    <w:lvl w:ilvl="3" w:tplc="04090001" w:tentative="1">
+      <w:start w:val="1"/>
+      <w:numFmt w:val="bullet"/>
+      <w:lvlText w:val=""/>
+      <w:lvlJc w:val="left"/>
+      <w:pPr>
+        <w:ind w:left="2880" w:hanging="360"/>
+      </w:pPr>
+      <w:rPr>
+        <w:rFonts w:ascii="Symbol" w:hAnsi="Symbol" w:hint="default"/>
+      </w:rPr>
+    </w:lvl>
+    <w:lvl w:ilvl="4" w:tplc="04090003" w:tentative="1">
+      <w:start w:val="1"/>
+      <w:numFmt w:val="bullet"/>
+      <w:lvlText w:val="o"/>
+      <w:lvlJc w:val="left"/>
+      <w:pPr>
+        <w:ind w:left="3600" w:hanging="360"/>
+      </w:pPr>
+      <w:rPr>
+        <w:rFonts w:ascii="Courier New" w:hAnsi="Courier New" w:cs="Courier New" w:hint="default"/>
+      </w:rPr>
+    </w:lvl>
+    <w:lvl w:ilvl="5" w:tplc="04090005" w:tentative="1">
+      <w:start w:val="1"/>
+      <w:numFmt w:val="bullet"/>
+      <w:lvlText w:val=""/>
+      <w:lvlJc w:val="left"/>
+      <w:pPr>
+        <w:ind w:left="4320" w:hanging="360"/>
+      </w:pPr>
+      <w:rPr>
+        <w:rFonts w:ascii="Wingdings" w:hAnsi="Wingdings" w:hint="default"/>
+      </w:rPr>
+    </w:lvl>
+    <w:lvl w:ilvl="6" w:tplc="04090001" w:tentative="1">
+      <w:start w:val="1"/>
+      <w:numFmt w:val="bullet"/>
+      <w:lvlText w:val=""/>
+      <w:lvlJc w:val="left"/>
+      <w:pPr>
+        <w:ind w:left="5040" w:hanging="360"/>
+      </w:pPr>
+      <w:rPr>
+        <w:rFonts w:ascii="Symbol" w:hAnsi="Symbol" w:hint="default"/>
+      </w:rPr>
+    </w:lvl>
+    <w:lvl w:ilvl="7" w:tplc="04090003" w:tentative="1">
+      <w:start w:val="1"/>
+      <w:numFmt w:val="bullet"/>
+      <w:lvlText w:val="o"/>
+      <w:lvlJc w:val="left"/>
+      <w:pPr>
+        <w:ind w:left="5760" w:hanging="360"/>
+      </w:pPr>
+      <w:rPr>
+        <w:rFonts w:ascii="Courier New" w:hAnsi="Courier New" w:cs="Courier New" w:hint="default"/>
+      </w:rPr>
+    </w:lvl>
+    <w:lvl w:ilvl="8" w:tplc="04090005" w:tentative="1">
+      <w:start w:val="1"/>
+      <w:numFmt w:val="bullet"/>
+      <w:lvlText w:val=""/>
+      <w:lvlJc w:val="left"/>
+      <w:pPr>
+        <w:ind w:left="6480" w:hanging="360"/>
+      </w:pPr>
+      <w:rPr>
+        <w:rFonts w:ascii="Wingdings" w:hAnsi="Wingdings" w:hint="default"/>
+      </w:rPr>
+    </w:lvl>
+  </w:abstractNum>
+  <w:abstractNum w:abstractNumId="4">
+    <w:nsid w:val="18581706"/>
+    <w:multiLevelType w:val="hybridMultilevel"/>
+    <w:tmpl w:val="9426EFA8"/>
+    <w:lvl w:ilvl="0" w:tplc="04090001">
+      <w:start w:val="1"/>
+      <w:numFmt w:val="bullet"/>
+      <w:lvlText w:val=""/>
+      <w:lvlJc w:val="left"/>
+      <w:pPr>
+        <w:ind w:left="720" w:hanging="360"/>
+      </w:pPr>
+      <w:rPr>
+        <w:rFonts w:ascii="Symbol" w:hAnsi="Symbol" w:hint="default"/>
+      </w:rPr>
+    </w:lvl>
+    <w:lvl w:ilvl="1" w:tplc="04090003">
+      <w:start w:val="1"/>
+      <w:numFmt w:val="bullet"/>
+      <w:lvlText w:val="o"/>
+      <w:lvlJc w:val="left"/>
+      <w:pPr>
+        <w:ind w:left="1440" w:hanging="360"/>
+      </w:pPr>
+      <w:rPr>
+        <w:rFonts w:ascii="Courier New" w:hAnsi="Courier New" w:cs="Courier New" w:hint="default"/>
+      </w:rPr>
+    </w:lvl>
+    <w:lvl w:ilvl="2" w:tplc="04090005">
+      <w:start w:val="1"/>
+      <w:numFmt w:val="bullet"/>
+      <w:lvlText w:val=""/>
+      <w:lvlJc w:val="left"/>
+      <w:pPr>
+        <w:ind w:left="2160" w:hanging="360"/>
+      </w:pPr>
+      <w:rPr>
+        <w:rFonts w:ascii="Wingdings" w:hAnsi="Wingdings" w:hint="default"/>
+      </w:rPr>
+    </w:lvl>
+    <w:lvl w:ilvl="3" w:tplc="04090001" w:tentative="1">
+      <w:start w:val="1"/>
+      <w:numFmt w:val="bullet"/>
+      <w:lvlText w:val=""/>
+      <w:lvlJc w:val="left"/>
+      <w:pPr>
+        <w:ind w:left="2880" w:hanging="360"/>
+      </w:pPr>
+      <w:rPr>
+        <w:rFonts w:ascii="Symbol" w:hAnsi="Symbol" w:hint="default"/>
+      </w:rPr>
+    </w:lvl>
+    <w:lvl w:ilvl="4" w:tplc="04090003" w:tentative="1">
+      <w:start w:val="1"/>
+      <w:numFmt w:val="bullet"/>
+      <w:lvlText w:val="o"/>
+      <w:lvlJc w:val="left"/>
+      <w:pPr>
+        <w:ind w:left="3600" w:hanging="360"/>
+      </w:pPr>
+      <w:rPr>
+        <w:rFonts w:ascii="Courier New" w:hAnsi="Courier New" w:cs="Courier New" w:hint="default"/>
+      </w:rPr>
+    </w:lvl>
+    <w:lvl w:ilvl="5" w:tplc="04090005" w:tentative="1">
+      <w:start w:val="1"/>
+      <w:numFmt w:val="bullet"/>
+      <w:lvlText w:val=""/>
+      <w:lvlJc w:val="left"/>
+      <w:pPr>
+        <w:ind w:left="4320" w:hanging="360"/>
+      </w:pPr>
+      <w:rPr>
+        <w:rFonts w:ascii="Wingdings" w:hAnsi="Wingdings" w:hint="default"/>
+      </w:rPr>
+    </w:lvl>
+    <w:lvl w:ilvl="6" w:tplc="04090001" w:tentative="1">
+      <w:start w:val="1"/>
+      <w:numFmt w:val="bullet"/>
+      <w:lvlText w:val=""/>
+      <w:lvlJc w:val="left"/>
+      <w:pPr>
+        <w:ind w:left="5040" w:hanging="360"/>
+      </w:pPr>
+      <w:rPr>
+        <w:rFonts w:ascii="Symbol" w:hAnsi="Symbol" w:hint="default"/>
+      </w:rPr>
+    </w:lvl>
+    <w:lvl w:ilvl="7" w:tplc="04090003" w:tentative="1">
+      <w:start w:val="1"/>
+      <w:numFmt w:val="bullet"/>
+      <w:lvlText w:val="o"/>
+      <w:lvlJc w:val="left"/>
+      <w:pPr>
+        <w:ind w:left="5760" w:hanging="360"/>
+      </w:pPr>
+      <w:rPr>
+        <w:rFonts w:ascii="Courier New" w:hAnsi="Courier New" w:cs="Courier New" w:hint="default"/>
+      </w:rPr>
+    </w:lvl>
+    <w:lvl w:ilvl="8" w:tplc="04090005" w:tentative="1">
+      <w:start w:val="1"/>
+      <w:numFmt w:val="bullet"/>
+      <w:lvlText w:val=""/>
+      <w:lvlJc w:val="left"/>
+      <w:pPr>
+        <w:ind w:left="6480" w:hanging="360"/>
+      </w:pPr>
+      <w:rPr>
+        <w:rFonts w:ascii="Wingdings" w:hAnsi="Wingdings" w:hint="default"/>
+      </w:rPr>
+    </w:lvl>
+  </w:abstractNum>
+  <w:abstractNum w:abstractNumId="5">
     <w:nsid w:val="18B51944"/>
     <w:multiLevelType w:val="hybridMultilevel"/>
     <w:tmpl w:val="615EB1C6"/>
@@ -1036,7 +2555,7 @@
       </w:pPr>
     </w:lvl>
   </w:abstractNum>
-  <w:abstractNum w:abstractNumId="4">
+  <w:abstractNum w:abstractNumId="6">
     <w:nsid w:val="1A2663D4"/>
     <w:multiLevelType w:val="hybridMultilevel"/>
     <w:tmpl w:val="21506A80"/>
@@ -1122,7 +2641,7 @@
       </w:pPr>
     </w:lvl>
   </w:abstractNum>
-  <w:abstractNum w:abstractNumId="5">
+  <w:abstractNum w:abstractNumId="7">
     <w:nsid w:val="25375B94"/>
     <w:multiLevelType w:val="hybridMultilevel"/>
     <w:tmpl w:val="FEFC9864"/>
@@ -1208,7 +2727,7 @@
       </w:pPr>
     </w:lvl>
   </w:abstractNum>
-  <w:abstractNum w:abstractNumId="6">
+  <w:abstractNum w:abstractNumId="8">
     <w:nsid w:val="25393671"/>
     <w:multiLevelType w:val="hybridMultilevel"/>
     <w:tmpl w:val="7EB67D2E"/>
@@ -1294,7 +2813,7 @@
       </w:pPr>
     </w:lvl>
   </w:abstractNum>
-  <w:abstractNum w:abstractNumId="7">
+  <w:abstractNum w:abstractNumId="9">
     <w:nsid w:val="262E6E83"/>
     <w:multiLevelType w:val="hybridMultilevel"/>
     <w:tmpl w:val="21506A80"/>
@@ -1380,7 +2899,7 @@
       </w:pPr>
     </w:lvl>
   </w:abstractNum>
-  <w:abstractNum w:abstractNumId="8">
+  <w:abstractNum w:abstractNumId="10">
     <w:nsid w:val="2AC632D1"/>
     <w:multiLevelType w:val="hybridMultilevel"/>
     <w:tmpl w:val="F0F8DBCC"/>
@@ -1466,7 +2985,7 @@
       </w:pPr>
     </w:lvl>
   </w:abstractNum>
-  <w:abstractNum w:abstractNumId="9">
+  <w:abstractNum w:abstractNumId="11">
     <w:nsid w:val="2C4B05FE"/>
     <w:multiLevelType w:val="hybridMultilevel"/>
     <w:tmpl w:val="70BC6ED2"/>
@@ -1552,7 +3071,7 @@
       </w:pPr>
     </w:lvl>
   </w:abstractNum>
-  <w:abstractNum w:abstractNumId="10">
+  <w:abstractNum w:abstractNumId="12">
     <w:nsid w:val="304502F1"/>
     <w:multiLevelType w:val="hybridMultilevel"/>
     <w:tmpl w:val="0C6E398A"/>
@@ -1638,7 +3157,7 @@
       </w:pPr>
     </w:lvl>
   </w:abstractNum>
-  <w:abstractNum w:abstractNumId="11">
+  <w:abstractNum w:abstractNumId="13">
     <w:nsid w:val="3844525C"/>
     <w:multiLevelType w:val="hybridMultilevel"/>
     <w:tmpl w:val="FCACD480"/>
@@ -1724,7 +3243,7 @@
       </w:pPr>
     </w:lvl>
   </w:abstractNum>
-  <w:abstractNum w:abstractNumId="12">
+  <w:abstractNum w:abstractNumId="14">
     <w:nsid w:val="386E1AF1"/>
     <w:multiLevelType w:val="hybridMultilevel"/>
     <w:tmpl w:val="A9582558"/>
@@ -1810,7 +3329,7 @@
       </w:pPr>
     </w:lvl>
   </w:abstractNum>
-  <w:abstractNum w:abstractNumId="13">
+  <w:abstractNum w:abstractNumId="15">
     <w:nsid w:val="3F7B08F7"/>
     <w:multiLevelType w:val="hybridMultilevel"/>
     <w:tmpl w:val="528A116E"/>
@@ -1896,7 +3415,7 @@
       </w:pPr>
     </w:lvl>
   </w:abstractNum>
-  <w:abstractNum w:abstractNumId="14">
+  <w:abstractNum w:abstractNumId="16">
     <w:nsid w:val="4C70182A"/>
     <w:multiLevelType w:val="hybridMultilevel"/>
     <w:tmpl w:val="70BC6ED2"/>
@@ -1982,7 +3501,120 @@
       </w:pPr>
     </w:lvl>
   </w:abstractNum>
-  <w:abstractNum w:abstractNumId="15">
+  <w:abstractNum w:abstractNumId="17">
+    <w:nsid w:val="53FE6E16"/>
+    <w:multiLevelType w:val="hybridMultilevel"/>
+    <w:tmpl w:val="16841994"/>
+    <w:lvl w:ilvl="0" w:tplc="04090001">
+      <w:start w:val="1"/>
+      <w:numFmt w:val="bullet"/>
+      <w:lvlText w:val=""/>
+      <w:lvlJc w:val="left"/>
+      <w:pPr>
+        <w:ind w:left="720" w:hanging="360"/>
+      </w:pPr>
+      <w:rPr>
+        <w:rFonts w:ascii="Symbol" w:hAnsi="Symbol" w:hint="default"/>
+      </w:rPr>
+    </w:lvl>
+    <w:lvl w:ilvl="1" w:tplc="04090003">
+      <w:start w:val="1"/>
+      <w:numFmt w:val="bullet"/>
+      <w:lvlText w:val="o"/>
+      <w:lvlJc w:val="left"/>
+      <w:pPr>
+        <w:ind w:left="1440" w:hanging="360"/>
+      </w:pPr>
+      <w:rPr>
+        <w:rFonts w:ascii="Courier New" w:hAnsi="Courier New" w:cs="Courier New" w:hint="default"/>
+      </w:rPr>
+    </w:lvl>
+    <w:lvl w:ilvl="2" w:tplc="04090005" w:tentative="1">
+      <w:start w:val="1"/>
+      <w:numFmt w:val="bullet"/>
+      <w:lvlText w:val=""/>
+      <w:lvlJc w:val="left"/>
+      <w:pPr>
+        <w:ind w:left="2160" w:hanging="360"/>
+      </w:pPr>
+      <w:rPr>
+        <w:rFonts w:ascii="Wingdings" w:hAnsi="Wingdings" w:hint="default"/>
+      </w:rPr>
+    </w:lvl>
+    <w:lvl w:ilvl="3" w:tplc="04090001" w:tentative="1">
+      <w:start w:val="1"/>
+      <w:numFmt w:val="bullet"/>
+      <w:lvlText w:val=""/>
+      <w:lvlJc w:val="left"/>
+      <w:pPr>
+        <w:ind w:left="2880" w:hanging="360"/>
+      </w:pPr>
+      <w:rPr>
+        <w:rFonts w:ascii="Symbol" w:hAnsi="Symbol" w:hint="default"/>
+      </w:rPr>
+    </w:lvl>
+    <w:lvl w:ilvl="4" w:tplc="04090003" w:tentative="1">
+      <w:start w:val="1"/>
+      <w:numFmt w:val="bullet"/>
+      <w:lvlText w:val="o"/>
+      <w:lvlJc w:val="left"/>
+      <w:pPr>
+        <w:ind w:left="3600" w:hanging="360"/>
+      </w:pPr>
+      <w:rPr>
+        <w:rFonts w:ascii="Courier New" w:hAnsi="Courier New" w:cs="Courier New" w:hint="default"/>
+      </w:rPr>
+    </w:lvl>
+    <w:lvl w:ilvl="5" w:tplc="04090005" w:tentative="1">
+      <w:start w:val="1"/>
+      <w:numFmt w:val="bullet"/>
+      <w:lvlText w:val=""/>
+      <w:lvlJc w:val="left"/>
+      <w:pPr>
+        <w:ind w:left="4320" w:hanging="360"/>
+      </w:pPr>
+      <w:rPr>
+        <w:rFonts w:ascii="Wingdings" w:hAnsi="Wingdings" w:hint="default"/>
+      </w:rPr>
+    </w:lvl>
+    <w:lvl w:ilvl="6" w:tplc="04090001" w:tentative="1">
+      <w:start w:val="1"/>
+      <w:numFmt w:val="bullet"/>
+      <w:lvlText w:val=""/>
+      <w:lvlJc w:val="left"/>
+      <w:pPr>
+        <w:ind w:left="5040" w:hanging="360"/>
+      </w:pPr>
+      <w:rPr>
+        <w:rFonts w:ascii="Symbol" w:hAnsi="Symbol" w:hint="default"/>
+      </w:rPr>
+    </w:lvl>
+    <w:lvl w:ilvl="7" w:tplc="04090003" w:tentative="1">
+      <w:start w:val="1"/>
+      <w:numFmt w:val="bullet"/>
+      <w:lvlText w:val="o"/>
+      <w:lvlJc w:val="left"/>
+      <w:pPr>
+        <w:ind w:left="5760" w:hanging="360"/>
+      </w:pPr>
+      <w:rPr>
+        <w:rFonts w:ascii="Courier New" w:hAnsi="Courier New" w:cs="Courier New" w:hint="default"/>
+      </w:rPr>
+    </w:lvl>
+    <w:lvl w:ilvl="8" w:tplc="04090005" w:tentative="1">
+      <w:start w:val="1"/>
+      <w:numFmt w:val="bullet"/>
+      <w:lvlText w:val=""/>
+      <w:lvlJc w:val="left"/>
+      <w:pPr>
+        <w:ind w:left="6480" w:hanging="360"/>
+      </w:pPr>
+      <w:rPr>
+        <w:rFonts w:ascii="Wingdings" w:hAnsi="Wingdings" w:hint="default"/>
+      </w:rPr>
+    </w:lvl>
+  </w:abstractNum>
+  <w:abstractNum w:abstractNumId="18">
     <w:nsid w:val="550575AF"/>
     <w:multiLevelType w:val="hybridMultilevel"/>
     <w:tmpl w:val="26DE8BE6"/>
@@ -2068,7 +3700,7 @@
       </w:pPr>
     </w:lvl>
   </w:abstractNum>
-  <w:abstractNum w:abstractNumId="16">
+  <w:abstractNum w:abstractNumId="19">
     <w:nsid w:val="55AF5AC6"/>
     <w:multiLevelType w:val="hybridMultilevel"/>
     <w:tmpl w:val="6AE43D38"/>
@@ -2154,7 +3786,7 @@
       </w:pPr>
     </w:lvl>
   </w:abstractNum>
-  <w:abstractNum w:abstractNumId="17">
+  <w:abstractNum w:abstractNumId="20">
     <w:nsid w:val="77AC515E"/>
     <w:multiLevelType w:val="hybridMultilevel"/>
     <w:tmpl w:val="615EB1C6"/>
@@ -2240,7 +3872,7 @@
       </w:pPr>
     </w:lvl>
   </w:abstractNum>
-  <w:abstractNum w:abstractNumId="18">
+  <w:abstractNum w:abstractNumId="21">
     <w:nsid w:val="7CF2123D"/>
     <w:multiLevelType w:val="hybridMultilevel"/>
     <w:tmpl w:val="043A975A"/>
@@ -2327,43 +3959,43 @@
     </w:lvl>
   </w:abstractNum>
   <w:num w:numId="1">
-    <w:abstractNumId w:val="15"/>
+    <w:abstractNumId w:val="18"/>
   </w:num>
   <w:num w:numId="2">
-    <w:abstractNumId w:val="10"/>
+    <w:abstractNumId w:val="12"/>
   </w:num>
   <w:num w:numId="3">
-    <w:abstractNumId w:val="6"/>
+    <w:abstractNumId w:val="8"/>
   </w:num>
   <w:num w:numId="4">
-    <w:abstractNumId w:val="3"/>
+    <w:abstractNumId w:val="5"/>
   </w:num>
   <w:num w:numId="5">
-    <w:abstractNumId w:val="17"/>
+    <w:abstractNumId w:val="20"/>
   </w:num>
   <w:num w:numId="6">
-    <w:abstractNumId w:val="16"/>
+    <w:abstractNumId w:val="19"/>
   </w:num>
   <w:num w:numId="7">
     <w:abstractNumId w:val="1"/>
   </w:num>
   <w:num w:numId="8">
+    <w:abstractNumId w:val="13"/>
+  </w:num>
+  <w:num w:numId="9">
+    <w:abstractNumId w:val="16"/>
+  </w:num>
+  <w:num w:numId="10">
     <w:abstractNumId w:val="11"/>
   </w:num>
-  <w:num w:numId="9">
-    <w:abstractNumId w:val="14"/>
-  </w:num>
-  <w:num w:numId="10">
-    <w:abstractNumId w:val="9"/>
-  </w:num>
   <w:num w:numId="11">
-    <w:abstractNumId w:val="13"/>
+    <w:abstractNumId w:val="15"/>
   </w:num>
   <w:num w:numId="12">
-    <w:abstractNumId w:val="18"/>
+    <w:abstractNumId w:val="21"/>
   </w:num>
   <w:num w:numId="13">
-    <w:abstractNumId w:val="8"/>
+    <w:abstractNumId w:val="10"/>
   </w:num>
   <w:num w:numId="14">
     <w:abstractNumId w:val="0"/>
@@ -2372,16 +4004,25 @@
     <w:abstractNumId w:val="2"/>
   </w:num>
   <w:num w:numId="16">
-    <w:abstractNumId w:val="5"/>
+    <w:abstractNumId w:val="7"/>
   </w:num>
   <w:num w:numId="17">
-    <w:abstractNumId w:val="4"/>
+    <w:abstractNumId w:val="6"/>
   </w:num>
   <w:num w:numId="18">
-    <w:abstractNumId w:val="7"/>
+    <w:abstractNumId w:val="9"/>
   </w:num>
   <w:num w:numId="19">
-    <w:abstractNumId w:val="12"/>
+    <w:abstractNumId w:val="14"/>
+  </w:num>
+  <w:num w:numId="20">
+    <w:abstractNumId w:val="17"/>
+  </w:num>
+  <w:num w:numId="21">
+    <w:abstractNumId w:val="3"/>
+  </w:num>
+  <w:num w:numId="22">
+    <w:abstractNumId w:val="4"/>
   </w:num>
 </w:numbering>
 </file>

</xml_diff>